<commit_message>
added architech, algo dann 4 init
</commit_message>
<xml_diff>
--- a/Algo_dann_2_curs/doc_4.docx
+++ b/Algo_dann_2_curs/doc_4.docx
@@ -1849,31 +1849,7 @@
         <w:rPr>
           <w:szCs w:val="24"/>
         </w:rPr>
-        <w:t>Ветвя</w:t>
-      </w:r>
-      <w:r>
-        <w:rPr>
-          <w:szCs w:val="24"/>
-        </w:rPr>
-        <w:t>щ</w:t>
-      </w:r>
-      <w:r>
-        <w:rPr>
-          <w:szCs w:val="24"/>
-        </w:rPr>
-        <w:t>иес</w:t>
-      </w:r>
-      <w:r>
-        <w:rPr>
-          <w:szCs w:val="24"/>
-        </w:rPr>
-        <w:t>я</w:t>
-      </w:r>
-      <w:r>
-        <w:rPr>
-          <w:szCs w:val="24"/>
-        </w:rPr>
-        <w:t xml:space="preserve"> вычислительные процессы</w:t>
+        <w:t>Обработка символьной информации</w:t>
       </w:r>
       <w:r>
         <w:rPr>
@@ -1973,7 +1949,7 @@
         <w:rPr>
           <w:szCs w:val="24"/>
         </w:rPr>
-        <w:t>Радиусы окружностей</w:t>
+        <w:t>адрес электронной почты</w:t>
       </w:r>
     </w:p>
     <w:p>
@@ -2013,25 +1989,7 @@
           <w:rFonts w:eastAsia="Calibri"/>
           <w:szCs w:val="28"/>
         </w:rPr>
-        <w:t>Определить, попадает ли точка с координатами {</w:t>
-      </w:r>
-      <w:proofErr w:type="spellStart"/>
-      <w:proofErr w:type="gramStart"/>
-      <w:r>
-        <w:rPr>
-          <w:rFonts w:eastAsia="Calibri"/>
-          <w:szCs w:val="28"/>
-        </w:rPr>
-        <w:t>x,y</w:t>
-      </w:r>
-      <w:proofErr w:type="spellEnd"/>
-      <w:proofErr w:type="gramEnd"/>
-      <w:r>
-        <w:rPr>
-          <w:rFonts w:eastAsia="Calibri"/>
-          <w:szCs w:val="28"/>
-        </w:rPr>
-        <w:t>}в закрашенные области</w:t>
+        <w:t>Разработать программу, которая вводит адрес электронной почты и проверяет синтаксис введенного адреса. Результат проверки выводится в виде сообщения на экран</w:t>
       </w:r>
     </w:p>
     <w:p>
@@ -3141,16 +3099,13 @@
         <w:t xml:space="preserve">В данной практической работе требуется применить </w:t>
       </w:r>
       <w:r>
-        <w:t xml:space="preserve">одномерные массивы и циклы </w:t>
-      </w:r>
-      <w:r>
-        <w:t xml:space="preserve">на примере </w:t>
-      </w:r>
-      <w:r>
-        <w:t>сжатия массива посредством удаления элементов из массива</w:t>
-      </w:r>
-      <w:r>
-        <w:t>, которые находятся между первым положительным числом и последним отрицательным числом</w:t>
+        <w:t>условные выражения и функции работы со строчками</w:t>
+      </w:r>
+      <w:r>
+        <w:t xml:space="preserve"> примере </w:t>
+      </w:r>
+      <w:r>
+        <w:t>проверки почтового адреса на соответствие требованиям</w:t>
       </w:r>
       <w:r>
         <w:t>.</w:t>
@@ -3171,16 +3126,19 @@
         <w:ind w:right="14"/>
       </w:pPr>
       <w:r>
-        <w:t xml:space="preserve">Разработать программу, запрашивающую </w:t>
-      </w:r>
-      <w:r>
-        <w:t>размер массива и его элементы,</w:t>
-      </w:r>
-      <w:r>
-        <w:t xml:space="preserve"> для </w:t>
-      </w:r>
-      <w:r>
-        <w:t>сжатия этого массива.</w:t>
+        <w:t xml:space="preserve">Разработать программу, которая вводит адрес электронной почты и проверяет синтаксис введенного адреса. Результат проверки выводится в виде сообщения на экран. </w:t>
+      </w:r>
+      <w:r>
+        <w:t>Условие проверки</w:t>
+      </w:r>
+      <w:r>
+        <w:t xml:space="preserve">: </w:t>
+      </w:r>
+      <w:r>
+        <w:t>д</w:t>
+      </w:r>
+      <w:r>
+        <w:t>ефис в доменном имени может быть только одиночным.</w:t>
       </w:r>
     </w:p>
     <w:p>
@@ -3189,84 +3147,22 @@
         <w:ind w:right="14"/>
       </w:pPr>
       <w:r>
-        <w:t>В качестве параметро</w:t>
-      </w:r>
-      <w:r>
-        <w:t xml:space="preserve">в выступают размер массива </w:t>
-      </w:r>
-      <w:r>
-        <w:rPr>
-          <w:lang w:val="en-US"/>
-        </w:rPr>
-        <w:t>n</w:t>
-      </w:r>
-      <w:r>
-        <w:t xml:space="preserve"> целочисленного типа и его </w:t>
-      </w:r>
-      <w:r>
-        <w:rPr>
-          <w:lang w:val="en-US"/>
-        </w:rPr>
-        <w:t>n</w:t>
-      </w:r>
-      <w:r>
-        <w:t xml:space="preserve"> </w:t>
-      </w:r>
-      <w:r>
-        <w:t>элементов, также целочисленного типа.</w:t>
-      </w:r>
-      <w:r>
-        <w:t xml:space="preserve"> </w:t>
-      </w:r>
-    </w:p>
-    <w:p>
-      <w:pPr>
-        <w:pStyle w:val="a5"/>
-        <w:ind w:right="14"/>
-      </w:pPr>
-      <w:r>
-        <w:t>Необходима реализация проверки ввода на логичность введенных данных</w:t>
-      </w:r>
-      <w:r>
-        <w:t xml:space="preserve"> </w:t>
-      </w:r>
-      <w:r>
-        <w:t>(</w:t>
-      </w:r>
-      <w:r>
-        <w:rPr>
-          <w:lang w:val="en-US"/>
-        </w:rPr>
-        <w:t>n</w:t>
-      </w:r>
-      <w:r>
-        <w:t xml:space="preserve"> </w:t>
-      </w:r>
-      <w:proofErr w:type="gramStart"/>
-      <w:r>
-        <w:t>&lt; 2</w:t>
-      </w:r>
-      <w:proofErr w:type="gramEnd"/>
-      <w:r>
-        <w:t xml:space="preserve">, </w:t>
-      </w:r>
-      <w:r>
-        <w:t>отсутствие в массиве отрицательных или положительных элементов</w:t>
-      </w:r>
-      <w:r>
-        <w:t>)</w:t>
-      </w:r>
-    </w:p>
-    <w:p>
-      <w:pPr>
-        <w:pStyle w:val="a5"/>
-        <w:ind w:right="14"/>
-      </w:pPr>
-      <w:r>
-        <w:t xml:space="preserve">При успешном вводе данных пользователю должен быть выдан </w:t>
-      </w:r>
-      <w:r>
-        <w:t>массив, в котором удалены элементы между первым положительным числом, и последним отрицательным</w:t>
+        <w:t xml:space="preserve">Если введенные данные корректны, то выводим </w:t>
+      </w:r>
+      <w:r>
+        <w:t>“</w:t>
+      </w:r>
+      <w:r>
+        <w:t>все правильно</w:t>
+      </w:r>
+      <w:r>
+        <w:t>”</w:t>
+      </w:r>
+      <w:r>
+        <w:t>, иначе выводим, почему именно ввод некоррект</w:t>
+      </w:r>
+      <w:r>
+        <w:t>ен.</w:t>
       </w:r>
     </w:p>
     <w:p>
@@ -3367,40 +3263,109 @@
         <w:pStyle w:val="a5"/>
       </w:pPr>
       <w:r>
-        <w:t>Во время работы программы пользователь вводит параметр</w:t>
-      </w:r>
-      <w:r>
-        <w:t xml:space="preserve"> </w:t>
+        <w:t xml:space="preserve">В начале программы пользователь вводит адрес почты в переменную </w:t>
       </w:r>
       <w:r>
         <w:rPr>
           <w:lang w:val="en-US"/>
         </w:rPr>
-        <w:t>n</w:t>
-      </w:r>
-      <w:r>
-        <w:t xml:space="preserve"> </w:t>
-      </w:r>
-      <w:r>
-        <w:t>–</w:t>
-      </w:r>
-      <w:r>
-        <w:t xml:space="preserve"> </w:t>
-      </w:r>
-      <w:r>
-        <w:t xml:space="preserve">размер массива, а также </w:t>
-      </w:r>
+        <w:t>s</w:t>
+      </w:r>
+      <w:r>
+        <w:t>.</w:t>
+      </w:r>
+    </w:p>
+    <w:p>
+      <w:pPr>
+        <w:pStyle w:val="a5"/>
+      </w:pPr>
+      <w:r>
+        <w:t xml:space="preserve">Далее проверяем, соответствует ли строка формату почты – в ней не должно быть пробелов, должен быть один знак </w:t>
+      </w:r>
+      <w:r>
+        <w:t>@</w:t>
+      </w:r>
+      <w:r>
+        <w:t xml:space="preserve">, и </w:t>
+      </w:r>
+      <w:proofErr w:type="gramStart"/>
+      <w:r>
+        <w:t>после</w:t>
+      </w:r>
+      <w:proofErr w:type="gramEnd"/>
+      <w:r>
+        <w:t xml:space="preserve"> и до него должны быть символы.</w:t>
+      </w:r>
+    </w:p>
+    <w:p>
+      <w:pPr>
+        <w:pStyle w:val="a5"/>
+      </w:pPr>
+      <w:r>
+        <w:t xml:space="preserve">Затем с помощью цикла проходим по всем элементам строки, не считая последнего. Если </w:t>
+      </w:r>
+      <w:proofErr w:type="spellStart"/>
       <w:r>
         <w:rPr>
           <w:lang w:val="en-US"/>
         </w:rPr>
-        <w:t>n</w:t>
-      </w:r>
-      <w:r>
-        <w:t xml:space="preserve"> </w:t>
-      </w:r>
-      <w:r>
-        <w:t>элементов массива.</w:t>
+        <w:t>i</w:t>
+      </w:r>
+      <w:proofErr w:type="spellEnd"/>
+      <w:r>
+        <w:t>-</w:t>
+      </w:r>
+      <w:r>
+        <w:t xml:space="preserve">й элемент равен </w:t>
+      </w:r>
+      <w:r>
+        <w:t xml:space="preserve">‘-‘, </w:t>
+      </w:r>
+      <w:r>
+        <w:t xml:space="preserve">и у </w:t>
+      </w:r>
+      <w:proofErr w:type="spellStart"/>
+      <w:r>
+        <w:rPr>
+          <w:lang w:val="en-US"/>
+        </w:rPr>
+        <w:t>i</w:t>
+      </w:r>
+      <w:proofErr w:type="spellEnd"/>
+      <w:r>
+        <w:t>-го элемента соседний элемент спереди (</w:t>
+      </w:r>
+      <w:proofErr w:type="spellStart"/>
+      <w:r>
+        <w:rPr>
+          <w:lang w:val="en-US"/>
+        </w:rPr>
+        <w:t>i</w:t>
+      </w:r>
+      <w:proofErr w:type="spellEnd"/>
+      <w:r>
+        <w:t>+1)</w:t>
+      </w:r>
+      <w:r>
+        <w:t xml:space="preserve"> также равен </w:t>
+      </w:r>
+      <w:r>
+        <w:t>‘-‘</w:t>
+      </w:r>
+      <w:r>
+        <w:t xml:space="preserve">, то выводим строчку </w:t>
+      </w:r>
+      <w:r>
+        <w:t>“</w:t>
+      </w:r>
+      <w:r>
+        <w:t>В Доменном имени не дефис может быть только одиночным</w:t>
+      </w:r>
+      <w:r>
+        <w:t>”</w:t>
+      </w:r>
+      <w:r>
+        <w:t xml:space="preserve"> и завершаем программу. </w:t>
       </w:r>
     </w:p>
     <w:p>
@@ -3408,247 +3373,19 @@
         <w:pStyle w:val="a5"/>
       </w:pPr>
       <w:r>
-        <w:t>После ввода данных, осуществляется проверка на правильность введен</w:t>
-      </w:r>
-      <w:r>
-        <w:t>н</w:t>
-      </w:r>
-      <w:r>
-        <w:t>ых данных.</w:t>
-      </w:r>
-      <w:r>
-        <w:t xml:space="preserve"> Далее, </w:t>
-      </w:r>
-      <w:r>
-        <w:t xml:space="preserve">находим первый положительный элемент и последний отрицательный элемент. Делаем это посредством циклов </w:t>
-      </w:r>
-      <w:r>
-        <w:rPr>
-          <w:lang w:val="en-US"/>
-        </w:rPr>
-        <w:t>for</w:t>
+        <w:t xml:space="preserve">Если же мы не нашли таких элементов, выводим </w:t>
+      </w:r>
+      <w:r>
+        <w:t>“</w:t>
+      </w:r>
+      <w:r>
+        <w:t>Все правильно</w:t>
+      </w:r>
+      <w:r>
+        <w:t>”</w:t>
       </w:r>
       <w:r>
         <w:t>.</w:t>
-      </w:r>
-    </w:p>
-    <w:p>
-      <w:pPr>
-        <w:pStyle w:val="a5"/>
-      </w:pPr>
-      <w:r>
-        <w:t>Затем будет произведена проверка</w:t>
-      </w:r>
-      <w:r>
-        <w:t xml:space="preserve"> на правильность введенных данных</w:t>
-      </w:r>
-      <w:r>
-        <w:t>. Для этого, программа должна проверить размер массива (он должен быть больше 2)</w:t>
-      </w:r>
-      <w:r>
-        <w:t>, а также, нашла ли программа первый положительный элемент, и последний отрицательный элемент.</w:t>
-      </w:r>
-    </w:p>
-    <w:p>
-      <w:pPr>
-        <w:pStyle w:val="a5"/>
-      </w:pPr>
-      <w:r>
-        <w:t xml:space="preserve">Если вводные данные корректны, то тогда </w:t>
-      </w:r>
-      <w:r>
-        <w:t xml:space="preserve">мы начиная с позиции </w:t>
-      </w:r>
-      <w:r>
-        <w:t xml:space="preserve">[1 + </w:t>
-      </w:r>
-      <w:proofErr w:type="spellStart"/>
-      <w:r>
-        <w:rPr>
-          <w:lang w:val="en-US"/>
-        </w:rPr>
-        <w:t>i</w:t>
-      </w:r>
-      <w:proofErr w:type="spellEnd"/>
-      <w:r>
-        <w:t>_</w:t>
-      </w:r>
-      <w:r>
-        <w:rPr>
-          <w:lang w:val="en-US"/>
-        </w:rPr>
-        <w:t>mx</w:t>
-      </w:r>
-      <w:r>
-        <w:t xml:space="preserve">] </w:t>
-      </w:r>
-      <w:r>
-        <w:t xml:space="preserve">и заканчивая позицией </w:t>
-      </w:r>
-      <w:r>
-        <w:t>[</w:t>
-      </w:r>
-      <w:proofErr w:type="spellStart"/>
-      <w:r>
-        <w:rPr>
-          <w:lang w:val="en-US"/>
-        </w:rPr>
-        <w:t>i</w:t>
-      </w:r>
-      <w:proofErr w:type="spellEnd"/>
-      <w:r>
-        <w:t xml:space="preserve"> </w:t>
-      </w:r>
-      <w:r>
-        <w:t>–</w:t>
-      </w:r>
-      <w:r>
-        <w:t xml:space="preserve"> </w:t>
-      </w:r>
-      <w:proofErr w:type="spellStart"/>
-      <w:r>
-        <w:rPr>
-          <w:lang w:val="en-US"/>
-        </w:rPr>
-        <w:t>i</w:t>
-      </w:r>
-      <w:proofErr w:type="spellEnd"/>
-      <w:r>
-        <w:t>_</w:t>
-      </w:r>
-      <w:proofErr w:type="spellStart"/>
-      <w:r>
-        <w:rPr>
-          <w:lang w:val="en-US"/>
-        </w:rPr>
-        <w:t>mn</w:t>
-      </w:r>
-      <w:proofErr w:type="spellEnd"/>
-      <w:r>
-        <w:t xml:space="preserve">] </w:t>
-      </w:r>
-      <w:r>
-        <w:t xml:space="preserve">присваиваем элементам значения с индексом на </w:t>
-      </w:r>
-      <w:r>
-        <w:t>[</w:t>
-      </w:r>
-      <w:proofErr w:type="spellStart"/>
-      <w:r>
-        <w:rPr>
-          <w:lang w:val="en-US"/>
-        </w:rPr>
-        <w:t>i</w:t>
-      </w:r>
-      <w:proofErr w:type="spellEnd"/>
-      <w:r>
-        <w:t>_</w:t>
-      </w:r>
-      <w:proofErr w:type="spellStart"/>
-      <w:r>
-        <w:rPr>
-          <w:lang w:val="en-US"/>
-        </w:rPr>
-        <w:t>mn</w:t>
-      </w:r>
-      <w:proofErr w:type="spellEnd"/>
-      <w:r>
-        <w:t xml:space="preserve"> </w:t>
-      </w:r>
-      <w:r>
-        <w:t>–</w:t>
-      </w:r>
-      <w:r>
-        <w:t xml:space="preserve"> 1]</w:t>
-      </w:r>
-      <w:r>
-        <w:t xml:space="preserve"> </w:t>
-      </w:r>
-      <w:r>
-        <w:t xml:space="preserve">больше. Затем, начиная с индекса </w:t>
-      </w:r>
-      <w:r>
-        <w:t>[</w:t>
-      </w:r>
-      <w:proofErr w:type="spellStart"/>
-      <w:r>
-        <w:rPr>
-          <w:lang w:val="en-US"/>
-        </w:rPr>
-        <w:t>i</w:t>
-      </w:r>
-      <w:proofErr w:type="spellEnd"/>
-      <w:r>
-        <w:t>_</w:t>
-      </w:r>
-      <w:r>
-        <w:rPr>
-          <w:lang w:val="en-US"/>
-        </w:rPr>
-        <w:t>mx</w:t>
-      </w:r>
-      <w:r>
-        <w:t xml:space="preserve"> + </w:t>
-      </w:r>
-      <w:proofErr w:type="gramStart"/>
-      <w:r>
-        <w:rPr>
-          <w:lang w:val="en-US"/>
-        </w:rPr>
-        <w:t>n</w:t>
-      </w:r>
-      <w:r>
-        <w:t xml:space="preserve">  -</w:t>
-      </w:r>
-      <w:proofErr w:type="gramEnd"/>
-      <w:r>
-        <w:t xml:space="preserve"> </w:t>
-      </w:r>
-      <w:proofErr w:type="spellStart"/>
-      <w:r>
-        <w:rPr>
-          <w:lang w:val="en-US"/>
-        </w:rPr>
-        <w:t>i</w:t>
-      </w:r>
-      <w:proofErr w:type="spellEnd"/>
-      <w:r>
-        <w:t>_</w:t>
-      </w:r>
-      <w:proofErr w:type="spellStart"/>
-      <w:r>
-        <w:rPr>
-          <w:lang w:val="en-US"/>
-        </w:rPr>
-        <w:t>mn</w:t>
-      </w:r>
-      <w:proofErr w:type="spellEnd"/>
-      <w:r>
-        <w:t xml:space="preserve"> + 1] </w:t>
-      </w:r>
-      <w:r>
-        <w:t xml:space="preserve">до индекса </w:t>
-      </w:r>
-      <w:r>
-        <w:t>[</w:t>
-      </w:r>
-      <w:r>
-        <w:rPr>
-          <w:lang w:val="en-US"/>
-        </w:rPr>
-        <w:t>n</w:t>
-      </w:r>
-      <w:r>
-        <w:t>]</w:t>
-      </w:r>
-      <w:r>
-        <w:t xml:space="preserve"> присваиваем элементам значение 0</w:t>
-      </w:r>
-      <w:r>
-        <w:t>.</w:t>
-      </w:r>
-      <w:r>
-        <w:t xml:space="preserve"> Далее выводим данные.</w:t>
       </w:r>
     </w:p>
     <w:p>
@@ -3671,9 +3408,17 @@
       </w:r>
       <w:bookmarkEnd w:id="10"/>
       <w:r>
-        <w:t>БЛОК-СХЕМА АЛГОРИТМА</w:t>
+        <w:t xml:space="preserve">БЛОК-СХЕМА </w:t>
+      </w:r>
+      <w:proofErr w:type="gramStart"/>
+      <w:r>
+        <w:t>АЛГОРИТМА</w:t>
       </w:r>
       <w:bookmarkEnd w:id="11"/>
+      <w:r>
+        <w:t>..</w:t>
+      </w:r>
+      <w:proofErr w:type="gramEnd"/>
     </w:p>
     <w:p>
       <w:pPr>
@@ -3707,53 +3452,6 @@
           <w:lang w:val="en-US"/>
         </w:rPr>
       </w:pPr>
-      <w:r>
-        <w:rPr>
-          <w:noProof/>
-          <w:lang w:val="en-US"/>
-        </w:rPr>
-        <w:drawing>
-          <wp:inline distT="0" distB="0" distL="0" distR="0" wp14:anchorId="17AFD964" wp14:editId="119A668C">
-            <wp:extent cx="2391347" cy="7004957"/>
-            <wp:effectExtent l="0" t="0" r="9525" b="5715"/>
-            <wp:docPr id="130093459" name="Рисунок 2" descr="Изображение выглядит как текст, снимок экрана, Шрифт, диаграмма&#10;&#10;Автоматически созданное описание"/>
-            <wp:cNvGraphicFramePr>
-              <a:graphicFrameLocks xmlns:a="http://schemas.openxmlformats.org/drawingml/2006/main" noChangeAspect="1"/>
-            </wp:cNvGraphicFramePr>
-            <a:graphic xmlns:a="http://schemas.openxmlformats.org/drawingml/2006/main">
-              <a:graphicData uri="http://schemas.openxmlformats.org/drawingml/2006/picture">
-                <pic:pic xmlns:pic="http://schemas.openxmlformats.org/drawingml/2006/picture">
-                  <pic:nvPicPr>
-                    <pic:cNvPr id="130093459" name="Рисунок 2" descr="Изображение выглядит как текст, снимок экрана, Шрифт, диаграмма&#10;&#10;Автоматически созданное описание"/>
-                    <pic:cNvPicPr/>
-                  </pic:nvPicPr>
-                  <pic:blipFill>
-                    <a:blip r:embed="rId10">
-                      <a:extLst>
-                        <a:ext uri="{28A0092B-C50C-407E-A947-70E740481C1C}">
-                          <a14:useLocalDpi xmlns:a14="http://schemas.microsoft.com/office/drawing/2010/main" val="0"/>
-                        </a:ext>
-                      </a:extLst>
-                    </a:blip>
-                    <a:stretch>
-                      <a:fillRect/>
-                    </a:stretch>
-                  </pic:blipFill>
-                  <pic:spPr>
-                    <a:xfrm>
-                      <a:off x="0" y="0"/>
-                      <a:ext cx="2404371" cy="7043108"/>
-                    </a:xfrm>
-                    <a:prstGeom prst="rect">
-                      <a:avLst/>
-                    </a:prstGeom>
-                  </pic:spPr>
-                </pic:pic>
-              </a:graphicData>
-            </a:graphic>
-          </wp:inline>
-        </w:drawing>
-      </w:r>
     </w:p>
     <w:p>
       <w:pPr>
@@ -3886,7 +3584,7 @@
         <mc:AlternateContent>
           <mc:Choice Requires="wps">
             <w:drawing>
-              <wp:anchor distT="45720" distB="45720" distL="114300" distR="114300" simplePos="0" relativeHeight="251659264" behindDoc="0" locked="0" layoutInCell="1" allowOverlap="1" wp14:anchorId="0D60E1E3" wp14:editId="220B806F">
+              <wp:anchor distT="45720" distB="45720" distL="114300" distR="114300" simplePos="0" relativeHeight="251659264" behindDoc="0" locked="0" layoutInCell="1" allowOverlap="1" wp14:anchorId="0D60E1E3" wp14:editId="5AE10A44">
                 <wp:simplePos x="0" y="0"/>
                 <wp:positionH relativeFrom="margin">
                   <wp:align>left</wp:align>
@@ -3894,8 +3592,8 @@
                 <wp:positionV relativeFrom="paragraph">
                   <wp:posOffset>182880</wp:posOffset>
                 </wp:positionV>
-                <wp:extent cx="6299835" cy="4283075"/>
-                <wp:effectExtent l="0" t="0" r="24765" b="22225"/>
+                <wp:extent cx="6299835" cy="4636770"/>
+                <wp:effectExtent l="0" t="0" r="24765" b="11430"/>
                 <wp:wrapSquare wrapText="bothSides"/>
                 <wp:docPr id="217" name="Надпись 2"/>
                 <wp:cNvGraphicFramePr>
@@ -3910,7 +3608,7 @@
                       <wps:spPr bwMode="auto">
                         <a:xfrm>
                           <a:off x="0" y="0"/>
-                          <a:ext cx="6299835" cy="4283529"/>
+                          <a:ext cx="6299835" cy="4637314"/>
                         </a:xfrm>
                         <a:prstGeom prst="rect">
                           <a:avLst/>
@@ -3983,7 +3681,27 @@
                                 <w:szCs w:val="20"/>
                                 <w:lang w:val="en-US"/>
                               </w:rPr>
-                              <w:t>int main()</w:t>
+                              <w:t xml:space="preserve">int </w:t>
+                            </w:r>
+                            <w:proofErr w:type="gramStart"/>
+                            <w:r>
+                              <w:rPr>
+                                <w:rFonts w:ascii="Courier New" w:hAnsi="Courier New" w:cs="Courier New"/>
+                                <w:sz w:val="20"/>
+                                <w:szCs w:val="20"/>
+                                <w:lang w:val="en-US"/>
+                              </w:rPr>
+                              <w:t>main(</w:t>
+                            </w:r>
+                            <w:proofErr w:type="gramEnd"/>
+                            <w:r>
+                              <w:rPr>
+                                <w:rFonts w:ascii="Courier New" w:hAnsi="Courier New" w:cs="Courier New"/>
+                                <w:sz w:val="20"/>
+                                <w:szCs w:val="20"/>
+                                <w:lang w:val="en-US"/>
+                              </w:rPr>
+                              <w:t>)</w:t>
                             </w:r>
                           </w:p>
                           <w:p>
@@ -4014,16 +3732,6 @@
                                 <w:lang w:val="en-US"/>
                               </w:rPr>
                             </w:pPr>
-                          </w:p>
-                          <w:p>
-                            <w:pPr>
-                              <w:rPr>
-                                <w:rFonts w:ascii="Courier New" w:hAnsi="Courier New" w:cs="Courier New"/>
-                                <w:sz w:val="20"/>
-                                <w:szCs w:val="20"/>
-                                <w:lang w:val="en-US"/>
-                              </w:rPr>
-                            </w:pPr>
                             <w:r>
                               <w:rPr>
                                 <w:rFonts w:ascii="Courier New" w:hAnsi="Courier New" w:cs="Courier New"/>
@@ -4031,7 +3739,38 @@
                                 <w:szCs w:val="20"/>
                                 <w:lang w:val="en-US"/>
                               </w:rPr>
-                              <w:t>    int a[100][50], cols[50];</w:t>
+                              <w:t xml:space="preserve">    </w:t>
+                            </w:r>
+                            <w:proofErr w:type="spellStart"/>
+                            <w:proofErr w:type="gramStart"/>
+                            <w:r>
+                              <w:rPr>
+                                <w:rFonts w:ascii="Courier New" w:hAnsi="Courier New" w:cs="Courier New"/>
+                                <w:sz w:val="20"/>
+                                <w:szCs w:val="20"/>
+                                <w:lang w:val="en-US"/>
+                              </w:rPr>
+                              <w:t>setlocale</w:t>
+                            </w:r>
+                            <w:proofErr w:type="spellEnd"/>
+                            <w:r>
+                              <w:rPr>
+                                <w:rFonts w:ascii="Courier New" w:hAnsi="Courier New" w:cs="Courier New"/>
+                                <w:sz w:val="20"/>
+                                <w:szCs w:val="20"/>
+                                <w:lang w:val="en-US"/>
+                              </w:rPr>
+                              <w:t>(</w:t>
+                            </w:r>
+                            <w:proofErr w:type="gramEnd"/>
+                            <w:r>
+                              <w:rPr>
+                                <w:rFonts w:ascii="Courier New" w:hAnsi="Courier New" w:cs="Courier New"/>
+                                <w:sz w:val="20"/>
+                                <w:szCs w:val="20"/>
+                                <w:lang w:val="en-US"/>
+                              </w:rPr>
+                              <w:t>LC_ALL, "Ru");</w:t>
                             </w:r>
                           </w:p>
                           <w:p>
@@ -4050,7 +3789,27 @@
                                 <w:szCs w:val="20"/>
                                 <w:lang w:val="en-US"/>
                               </w:rPr>
-                              <w:t>    int n, m, ans = 0;</w:t>
+                              <w:t xml:space="preserve">    </w:t>
+                            </w:r>
+                            <w:proofErr w:type="spellStart"/>
+                            <w:r>
+                              <w:rPr>
+                                <w:rFonts w:ascii="Courier New" w:hAnsi="Courier New" w:cs="Courier New"/>
+                                <w:sz w:val="20"/>
+                                <w:szCs w:val="20"/>
+                                <w:lang w:val="en-US"/>
+                              </w:rPr>
+                              <w:t>cout</w:t>
+                            </w:r>
+                            <w:proofErr w:type="spellEnd"/>
+                            <w:r>
+                              <w:rPr>
+                                <w:rFonts w:ascii="Courier New" w:hAnsi="Courier New" w:cs="Courier New"/>
+                                <w:sz w:val="20"/>
+                                <w:szCs w:val="20"/>
+                                <w:lang w:val="en-US"/>
+                              </w:rPr>
+                              <w:t xml:space="preserve"> &lt;&lt; "S: ";</w:t>
                             </w:r>
                           </w:p>
                           <w:p>
@@ -4069,7 +3828,7 @@
                                 <w:szCs w:val="20"/>
                                 <w:lang w:val="en-US"/>
                               </w:rPr>
-                              <w:t>    cout &lt;&lt; "n, m? ";</w:t>
+                              <w:t xml:space="preserve">    string s;</w:t>
                             </w:r>
                           </w:p>
                           <w:p>
@@ -4088,7 +3847,27 @@
                                 <w:szCs w:val="20"/>
                                 <w:lang w:val="en-US"/>
                               </w:rPr>
-                              <w:t>    cin &gt;&gt; n &gt;&gt; m;</w:t>
+                              <w:t xml:space="preserve">    </w:t>
+                            </w:r>
+                            <w:proofErr w:type="spellStart"/>
+                            <w:r>
+                              <w:rPr>
+                                <w:rFonts w:ascii="Courier New" w:hAnsi="Courier New" w:cs="Courier New"/>
+                                <w:sz w:val="20"/>
+                                <w:szCs w:val="20"/>
+                                <w:lang w:val="en-US"/>
+                              </w:rPr>
+                              <w:t>cin</w:t>
+                            </w:r>
+                            <w:proofErr w:type="spellEnd"/>
+                            <w:r>
+                              <w:rPr>
+                                <w:rFonts w:ascii="Courier New" w:hAnsi="Courier New" w:cs="Courier New"/>
+                                <w:sz w:val="20"/>
+                                <w:szCs w:val="20"/>
+                                <w:lang w:val="en-US"/>
+                              </w:rPr>
+                              <w:t xml:space="preserve"> &gt;&gt; s;</w:t>
                             </w:r>
                           </w:p>
                           <w:p>
@@ -4100,6 +3879,16 @@
                                 <w:lang w:val="en-US"/>
                               </w:rPr>
                             </w:pPr>
+                          </w:p>
+                          <w:p>
+                            <w:pPr>
+                              <w:rPr>
+                                <w:rFonts w:ascii="Courier New" w:hAnsi="Courier New" w:cs="Courier New"/>
+                                <w:sz w:val="20"/>
+                                <w:szCs w:val="20"/>
+                                <w:lang w:val="en-US"/>
+                              </w:rPr>
+                            </w:pPr>
                             <w:r>
                               <w:rPr>
                                 <w:rFonts w:ascii="Courier New" w:hAnsi="Courier New" w:cs="Courier New"/>
@@ -4107,7 +3896,49 @@
                                 <w:szCs w:val="20"/>
                                 <w:lang w:val="en-US"/>
                               </w:rPr>
-                              <w:t>    for (int i = 0; i &lt; m; i++)cols[i] = 0;</w:t>
+                              <w:t xml:space="preserve">    if (</w:t>
+                            </w:r>
+                            <w:proofErr w:type="spellStart"/>
+                            <w:proofErr w:type="gramStart"/>
+                            <w:r>
+                              <w:rPr>
+                                <w:rFonts w:ascii="Courier New" w:hAnsi="Courier New" w:cs="Courier New"/>
+                                <w:sz w:val="20"/>
+                                <w:szCs w:val="20"/>
+                                <w:lang w:val="en-US"/>
+                              </w:rPr>
+                              <w:t>s.find</w:t>
+                            </w:r>
+                            <w:proofErr w:type="spellEnd"/>
+                            <w:proofErr w:type="gramEnd"/>
+                            <w:r>
+                              <w:rPr>
+                                <w:rFonts w:ascii="Courier New" w:hAnsi="Courier New" w:cs="Courier New"/>
+                                <w:sz w:val="20"/>
+                                <w:szCs w:val="20"/>
+                                <w:lang w:val="en-US"/>
+                              </w:rPr>
+                              <w:t>(" ") != string::</w:t>
+                            </w:r>
+                            <w:proofErr w:type="spellStart"/>
+                            <w:r>
+                              <w:rPr>
+                                <w:rFonts w:ascii="Courier New" w:hAnsi="Courier New" w:cs="Courier New"/>
+                                <w:sz w:val="20"/>
+                                <w:szCs w:val="20"/>
+                                <w:lang w:val="en-US"/>
+                              </w:rPr>
+                              <w:t>npos</w:t>
+                            </w:r>
+                            <w:proofErr w:type="spellEnd"/>
+                            <w:r>
+                              <w:rPr>
+                                <w:rFonts w:ascii="Courier New" w:hAnsi="Courier New" w:cs="Courier New"/>
+                                <w:sz w:val="20"/>
+                                <w:szCs w:val="20"/>
+                                <w:lang w:val="en-US"/>
+                              </w:rPr>
+                              <w:t>) {</w:t>
                             </w:r>
                           </w:p>
                           <w:p>
@@ -4116,7 +3947,6 @@
                                 <w:rFonts w:ascii="Courier New" w:hAnsi="Courier New" w:cs="Courier New"/>
                                 <w:sz w:val="20"/>
                                 <w:szCs w:val="20"/>
-                                <w:lang w:val="en-US"/>
                               </w:rPr>
                             </w:pPr>
                             <w:r>
@@ -4126,7 +3956,26 @@
                                 <w:szCs w:val="20"/>
                                 <w:lang w:val="en-US"/>
                               </w:rPr>
-                              <w:t xml:space="preserve">    </w:t>
+                              <w:t xml:space="preserve">        </w:t>
+                            </w:r>
+                            <w:proofErr w:type="spellStart"/>
+                            <w:r>
+                              <w:rPr>
+                                <w:rFonts w:ascii="Courier New" w:hAnsi="Courier New" w:cs="Courier New"/>
+                                <w:sz w:val="20"/>
+                                <w:szCs w:val="20"/>
+                                <w:lang w:val="en-US"/>
+                              </w:rPr>
+                              <w:t>cout</w:t>
+                            </w:r>
+                            <w:proofErr w:type="spellEnd"/>
+                            <w:r>
+                              <w:rPr>
+                                <w:rFonts w:ascii="Courier New" w:hAnsi="Courier New" w:cs="Courier New"/>
+                                <w:sz w:val="20"/>
+                                <w:szCs w:val="20"/>
+                              </w:rPr>
+                              <w:t xml:space="preserve"> &lt;&lt; "В почте не может быть пробелов";  </w:t>
                             </w:r>
                           </w:p>
                           <w:p>
@@ -4143,9 +3992,17 @@
                                 <w:rFonts w:ascii="Courier New" w:hAnsi="Courier New" w:cs="Courier New"/>
                                 <w:sz w:val="20"/>
                                 <w:szCs w:val="20"/>
-                                <w:lang w:val="en-US"/>
-                              </w:rPr>
-                              <w:t>    for (int i = 0; i &lt; n; i++)</w:t>
+                              </w:rPr>
+                              <w:t xml:space="preserve">        </w:t>
+                            </w:r>
+                            <w:r>
+                              <w:rPr>
+                                <w:rFonts w:ascii="Courier New" w:hAnsi="Courier New" w:cs="Courier New"/>
+                                <w:sz w:val="20"/>
+                                <w:szCs w:val="20"/>
+                                <w:lang w:val="en-US"/>
+                              </w:rPr>
+                              <w:t>return 0;</w:t>
                             </w:r>
                           </w:p>
                           <w:p>
@@ -4164,7 +4021,7 @@
                                 <w:szCs w:val="20"/>
                                 <w:lang w:val="en-US"/>
                               </w:rPr>
-                              <w:t>    {</w:t>
+                              <w:t xml:space="preserve">    }</w:t>
                             </w:r>
                           </w:p>
                           <w:p>
@@ -4183,7 +4040,49 @@
                                 <w:szCs w:val="20"/>
                                 <w:lang w:val="en-US"/>
                               </w:rPr>
-                              <w:t>        for (int j = 0; j &lt; m; j++) {</w:t>
+                              <w:t xml:space="preserve">    if (</w:t>
+                            </w:r>
+                            <w:proofErr w:type="spellStart"/>
+                            <w:proofErr w:type="gramStart"/>
+                            <w:r>
+                              <w:rPr>
+                                <w:rFonts w:ascii="Courier New" w:hAnsi="Courier New" w:cs="Courier New"/>
+                                <w:sz w:val="20"/>
+                                <w:szCs w:val="20"/>
+                                <w:lang w:val="en-US"/>
+                              </w:rPr>
+                              <w:t>s.find</w:t>
+                            </w:r>
+                            <w:proofErr w:type="spellEnd"/>
+                            <w:proofErr w:type="gramEnd"/>
+                            <w:r>
+                              <w:rPr>
+                                <w:rFonts w:ascii="Courier New" w:hAnsi="Courier New" w:cs="Courier New"/>
+                                <w:sz w:val="20"/>
+                                <w:szCs w:val="20"/>
+                                <w:lang w:val="en-US"/>
+                              </w:rPr>
+                              <w:t>("@") == string::</w:t>
+                            </w:r>
+                            <w:proofErr w:type="spellStart"/>
+                            <w:r>
+                              <w:rPr>
+                                <w:rFonts w:ascii="Courier New" w:hAnsi="Courier New" w:cs="Courier New"/>
+                                <w:sz w:val="20"/>
+                                <w:szCs w:val="20"/>
+                                <w:lang w:val="en-US"/>
+                              </w:rPr>
+                              <w:t>npos</w:t>
+                            </w:r>
+                            <w:proofErr w:type="spellEnd"/>
+                            <w:r>
+                              <w:rPr>
+                                <w:rFonts w:ascii="Courier New" w:hAnsi="Courier New" w:cs="Courier New"/>
+                                <w:sz w:val="20"/>
+                                <w:szCs w:val="20"/>
+                                <w:lang w:val="en-US"/>
+                              </w:rPr>
+                              <w:t>) {</w:t>
                             </w:r>
                           </w:p>
                           <w:p>
@@ -4192,7 +4091,6 @@
                                 <w:rFonts w:ascii="Courier New" w:hAnsi="Courier New" w:cs="Courier New"/>
                                 <w:sz w:val="20"/>
                                 <w:szCs w:val="20"/>
-                                <w:lang w:val="en-US"/>
                               </w:rPr>
                             </w:pPr>
                             <w:r>
@@ -4202,7 +4100,26 @@
                                 <w:szCs w:val="20"/>
                                 <w:lang w:val="en-US"/>
                               </w:rPr>
-                              <w:t>            cin &gt;&gt; a[i][j];</w:t>
+                              <w:t xml:space="preserve">        </w:t>
+                            </w:r>
+                            <w:proofErr w:type="spellStart"/>
+                            <w:r>
+                              <w:rPr>
+                                <w:rFonts w:ascii="Courier New" w:hAnsi="Courier New" w:cs="Courier New"/>
+                                <w:sz w:val="20"/>
+                                <w:szCs w:val="20"/>
+                                <w:lang w:val="en-US"/>
+                              </w:rPr>
+                              <w:t>cout</w:t>
+                            </w:r>
+                            <w:proofErr w:type="spellEnd"/>
+                            <w:r>
+                              <w:rPr>
+                                <w:rFonts w:ascii="Courier New" w:hAnsi="Courier New" w:cs="Courier New"/>
+                                <w:sz w:val="20"/>
+                                <w:szCs w:val="20"/>
+                              </w:rPr>
+                              <w:t xml:space="preserve"> &lt;&lt; "В почте должен быть символ @";</w:t>
                             </w:r>
                           </w:p>
                           <w:p>
@@ -4219,9 +4136,17 @@
                                 <w:rFonts w:ascii="Courier New" w:hAnsi="Courier New" w:cs="Courier New"/>
                                 <w:sz w:val="20"/>
                                 <w:szCs w:val="20"/>
-                                <w:lang w:val="en-US"/>
-                              </w:rPr>
-                              <w:t>            cols[j] += a[i][j];</w:t>
+                              </w:rPr>
+                              <w:t xml:space="preserve">        </w:t>
+                            </w:r>
+                            <w:r>
+                              <w:rPr>
+                                <w:rFonts w:ascii="Courier New" w:hAnsi="Courier New" w:cs="Courier New"/>
+                                <w:sz w:val="20"/>
+                                <w:szCs w:val="20"/>
+                                <w:lang w:val="en-US"/>
+                              </w:rPr>
+                              <w:t>return 0;</w:t>
                             </w:r>
                           </w:p>
                           <w:p>
@@ -4240,7 +4165,7 @@
                                 <w:szCs w:val="20"/>
                                 <w:lang w:val="en-US"/>
                               </w:rPr>
-                              <w:t>        }</w:t>
+                              <w:t xml:space="preserve">    }</w:t>
                             </w:r>
                           </w:p>
                           <w:p>
@@ -4259,7 +4184,69 @@
                                 <w:szCs w:val="20"/>
                                 <w:lang w:val="en-US"/>
                               </w:rPr>
-                              <w:t>    }</w:t>
+                              <w:t xml:space="preserve">    if (</w:t>
+                            </w:r>
+                            <w:proofErr w:type="spellStart"/>
+                            <w:proofErr w:type="gramStart"/>
+                            <w:r>
+                              <w:rPr>
+                                <w:rFonts w:ascii="Courier New" w:hAnsi="Courier New" w:cs="Courier New"/>
+                                <w:sz w:val="20"/>
+                                <w:szCs w:val="20"/>
+                                <w:lang w:val="en-US"/>
+                              </w:rPr>
+                              <w:t>s.find</w:t>
+                            </w:r>
+                            <w:proofErr w:type="spellEnd"/>
+                            <w:proofErr w:type="gramEnd"/>
+                            <w:r>
+                              <w:rPr>
+                                <w:rFonts w:ascii="Courier New" w:hAnsi="Courier New" w:cs="Courier New"/>
+                                <w:sz w:val="20"/>
+                                <w:szCs w:val="20"/>
+                                <w:lang w:val="en-US"/>
+                              </w:rPr>
+                              <w:t xml:space="preserve">("@") == 0 || </w:t>
+                            </w:r>
+                            <w:proofErr w:type="spellStart"/>
+                            <w:r>
+                              <w:rPr>
+                                <w:rFonts w:ascii="Courier New" w:hAnsi="Courier New" w:cs="Courier New"/>
+                                <w:sz w:val="20"/>
+                                <w:szCs w:val="20"/>
+                                <w:lang w:val="en-US"/>
+                              </w:rPr>
+                              <w:t>s.find</w:t>
+                            </w:r>
+                            <w:proofErr w:type="spellEnd"/>
+                            <w:r>
+                              <w:rPr>
+                                <w:rFonts w:ascii="Courier New" w:hAnsi="Courier New" w:cs="Courier New"/>
+                                <w:sz w:val="20"/>
+                                <w:szCs w:val="20"/>
+                                <w:lang w:val="en-US"/>
+                              </w:rPr>
+                              <w:t xml:space="preserve">("@") == </w:t>
+                            </w:r>
+                            <w:proofErr w:type="spellStart"/>
+                            <w:r>
+                              <w:rPr>
+                                <w:rFonts w:ascii="Courier New" w:hAnsi="Courier New" w:cs="Courier New"/>
+                                <w:sz w:val="20"/>
+                                <w:szCs w:val="20"/>
+                                <w:lang w:val="en-US"/>
+                              </w:rPr>
+                              <w:t>s.length</w:t>
+                            </w:r>
+                            <w:proofErr w:type="spellEnd"/>
+                            <w:r>
+                              <w:rPr>
+                                <w:rFonts w:ascii="Courier New" w:hAnsi="Courier New" w:cs="Courier New"/>
+                                <w:sz w:val="20"/>
+                                <w:szCs w:val="20"/>
+                                <w:lang w:val="en-US"/>
+                              </w:rPr>
+                              <w:t>() - 1) {</w:t>
                             </w:r>
                           </w:p>
                           <w:p>
@@ -4268,19 +4255,35 @@
                                 <w:rFonts w:ascii="Courier New" w:hAnsi="Courier New" w:cs="Courier New"/>
                                 <w:sz w:val="20"/>
                                 <w:szCs w:val="20"/>
-                                <w:lang w:val="en-US"/>
                               </w:rPr>
                             </w:pPr>
                             <w:r>
                               <w:rPr>
                                 <w:rFonts w:ascii="Courier New" w:hAnsi="Courier New" w:cs="Courier New"/>
-                                <w:i/>
-                                <w:iCs/>
-                                <w:sz w:val="20"/>
-                                <w:szCs w:val="20"/>
-                                <w:lang w:val="en-US"/>
-                              </w:rPr>
-                              <w:t>    //for (int i = 0; i &lt; m; i++)cout &lt;&lt; cols[i] &lt;&lt; " ";</w:t>
+                                <w:sz w:val="20"/>
+                                <w:szCs w:val="20"/>
+                                <w:lang w:val="en-US"/>
+                              </w:rPr>
+                              <w:t xml:space="preserve">        </w:t>
+                            </w:r>
+                            <w:proofErr w:type="spellStart"/>
+                            <w:r>
+                              <w:rPr>
+                                <w:rFonts w:ascii="Courier New" w:hAnsi="Courier New" w:cs="Courier New"/>
+                                <w:sz w:val="20"/>
+                                <w:szCs w:val="20"/>
+                                <w:lang w:val="en-US"/>
+                              </w:rPr>
+                              <w:t>cout</w:t>
+                            </w:r>
+                            <w:proofErr w:type="spellEnd"/>
+                            <w:r>
+                              <w:rPr>
+                                <w:rFonts w:ascii="Courier New" w:hAnsi="Courier New" w:cs="Courier New"/>
+                                <w:sz w:val="20"/>
+                                <w:szCs w:val="20"/>
+                              </w:rPr>
+                              <w:t xml:space="preserve"> &lt;&lt; "Нет домена/имени пользователя";</w:t>
                             </w:r>
                           </w:p>
                           <w:p>
@@ -4297,9 +4300,17 @@
                                 <w:rFonts w:ascii="Courier New" w:hAnsi="Courier New" w:cs="Courier New"/>
                                 <w:sz w:val="20"/>
                                 <w:szCs w:val="20"/>
-                                <w:lang w:val="en-US"/>
-                              </w:rPr>
-                              <w:t>    for (int i = 0; i &lt; n; i++)</w:t>
+                              </w:rPr>
+                              <w:t xml:space="preserve">        </w:t>
+                            </w:r>
+                            <w:r>
+                              <w:rPr>
+                                <w:rFonts w:ascii="Courier New" w:hAnsi="Courier New" w:cs="Courier New"/>
+                                <w:sz w:val="20"/>
+                                <w:szCs w:val="20"/>
+                                <w:lang w:val="en-US"/>
+                              </w:rPr>
+                              <w:t>return 0;</w:t>
                             </w:r>
                           </w:p>
                           <w:p>
@@ -4318,7 +4329,7 @@
                                 <w:szCs w:val="20"/>
                                 <w:lang w:val="en-US"/>
                               </w:rPr>
-                              <w:t>    {</w:t>
+                              <w:t xml:space="preserve">    }</w:t>
                             </w:r>
                           </w:p>
                           <w:p>
@@ -4330,6 +4341,16 @@
                                 <w:lang w:val="en-US"/>
                               </w:rPr>
                             </w:pPr>
+                          </w:p>
+                          <w:p>
+                            <w:pPr>
+                              <w:rPr>
+                                <w:rFonts w:ascii="Courier New" w:hAnsi="Courier New" w:cs="Courier New"/>
+                                <w:sz w:val="20"/>
+                                <w:szCs w:val="20"/>
+                                <w:lang w:val="en-US"/>
+                              </w:rPr>
+                            </w:pPr>
                             <w:r>
                               <w:rPr>
                                 <w:rFonts w:ascii="Courier New" w:hAnsi="Courier New" w:cs="Courier New"/>
@@ -4337,7 +4358,109 @@
                                 <w:szCs w:val="20"/>
                                 <w:lang w:val="en-US"/>
                               </w:rPr>
-                              <w:t>        for (int j = 0; j &lt; m; j++) {</w:t>
+                              <w:t xml:space="preserve">    for (int </w:t>
+                            </w:r>
+                            <w:proofErr w:type="spellStart"/>
+                            <w:r>
+                              <w:rPr>
+                                <w:rFonts w:ascii="Courier New" w:hAnsi="Courier New" w:cs="Courier New"/>
+                                <w:sz w:val="20"/>
+                                <w:szCs w:val="20"/>
+                                <w:lang w:val="en-US"/>
+                              </w:rPr>
+                              <w:t>i</w:t>
+                            </w:r>
+                            <w:proofErr w:type="spellEnd"/>
+                            <w:r>
+                              <w:rPr>
+                                <w:rFonts w:ascii="Courier New" w:hAnsi="Courier New" w:cs="Courier New"/>
+                                <w:sz w:val="20"/>
+                                <w:szCs w:val="20"/>
+                                <w:lang w:val="en-US"/>
+                              </w:rPr>
+                              <w:t xml:space="preserve"> = </w:t>
+                            </w:r>
+                            <w:proofErr w:type="spellStart"/>
+                            <w:proofErr w:type="gramStart"/>
+                            <w:r>
+                              <w:rPr>
+                                <w:rFonts w:ascii="Courier New" w:hAnsi="Courier New" w:cs="Courier New"/>
+                                <w:sz w:val="20"/>
+                                <w:szCs w:val="20"/>
+                                <w:lang w:val="en-US"/>
+                              </w:rPr>
+                              <w:t>s.find</w:t>
+                            </w:r>
+                            <w:proofErr w:type="spellEnd"/>
+                            <w:proofErr w:type="gramEnd"/>
+                            <w:r>
+                              <w:rPr>
+                                <w:rFonts w:ascii="Courier New" w:hAnsi="Courier New" w:cs="Courier New"/>
+                                <w:sz w:val="20"/>
+                                <w:szCs w:val="20"/>
+                                <w:lang w:val="en-US"/>
+                              </w:rPr>
+                              <w:t xml:space="preserve">("@") + 1; </w:t>
+                            </w:r>
+                            <w:proofErr w:type="spellStart"/>
+                            <w:r>
+                              <w:rPr>
+                                <w:rFonts w:ascii="Courier New" w:hAnsi="Courier New" w:cs="Courier New"/>
+                                <w:sz w:val="20"/>
+                                <w:szCs w:val="20"/>
+                                <w:lang w:val="en-US"/>
+                              </w:rPr>
+                              <w:t>i</w:t>
+                            </w:r>
+                            <w:proofErr w:type="spellEnd"/>
+                            <w:r>
+                              <w:rPr>
+                                <w:rFonts w:ascii="Courier New" w:hAnsi="Courier New" w:cs="Courier New"/>
+                                <w:sz w:val="20"/>
+                                <w:szCs w:val="20"/>
+                                <w:lang w:val="en-US"/>
+                              </w:rPr>
+                              <w:t xml:space="preserve"> &lt; </w:t>
+                            </w:r>
+                            <w:proofErr w:type="spellStart"/>
+                            <w:r>
+                              <w:rPr>
+                                <w:rFonts w:ascii="Courier New" w:hAnsi="Courier New" w:cs="Courier New"/>
+                                <w:sz w:val="20"/>
+                                <w:szCs w:val="20"/>
+                                <w:lang w:val="en-US"/>
+                              </w:rPr>
+                              <w:t>s.length</w:t>
+                            </w:r>
+                            <w:proofErr w:type="spellEnd"/>
+                            <w:r>
+                              <w:rPr>
+                                <w:rFonts w:ascii="Courier New" w:hAnsi="Courier New" w:cs="Courier New"/>
+                                <w:sz w:val="20"/>
+                                <w:szCs w:val="20"/>
+                                <w:lang w:val="en-US"/>
+                              </w:rPr>
+                              <w:t xml:space="preserve">(); </w:t>
+                            </w:r>
+                            <w:proofErr w:type="spellStart"/>
+                            <w:r>
+                              <w:rPr>
+                                <w:rFonts w:ascii="Courier New" w:hAnsi="Courier New" w:cs="Courier New"/>
+                                <w:sz w:val="20"/>
+                                <w:szCs w:val="20"/>
+                                <w:lang w:val="en-US"/>
+                              </w:rPr>
+                              <w:t>i</w:t>
+                            </w:r>
+                            <w:proofErr w:type="spellEnd"/>
+                            <w:r>
+                              <w:rPr>
+                                <w:rFonts w:ascii="Courier New" w:hAnsi="Courier New" w:cs="Courier New"/>
+                                <w:sz w:val="20"/>
+                                <w:szCs w:val="20"/>
+                                <w:lang w:val="en-US"/>
+                              </w:rPr>
+                              <w:t>++) {</w:t>
                             </w:r>
                           </w:p>
                           <w:p>
@@ -4356,7 +4479,58 @@
                                 <w:szCs w:val="20"/>
                                 <w:lang w:val="en-US"/>
                               </w:rPr>
-                              <w:t>            if (a[i][j] &gt; cols[j])ans++;</w:t>
+                              <w:t xml:space="preserve">        if (s[</w:t>
+                            </w:r>
+                            <w:proofErr w:type="spellStart"/>
+                            <w:r>
+                              <w:rPr>
+                                <w:rFonts w:ascii="Courier New" w:hAnsi="Courier New" w:cs="Courier New"/>
+                                <w:sz w:val="20"/>
+                                <w:szCs w:val="20"/>
+                                <w:lang w:val="en-US"/>
+                              </w:rPr>
+                              <w:t>i</w:t>
+                            </w:r>
+                            <w:proofErr w:type="spellEnd"/>
+                            <w:r>
+                              <w:rPr>
+                                <w:rFonts w:ascii="Courier New" w:hAnsi="Courier New" w:cs="Courier New"/>
+                                <w:sz w:val="20"/>
+                                <w:szCs w:val="20"/>
+                                <w:lang w:val="en-US"/>
+                              </w:rPr>
+                              <w:t xml:space="preserve">] == '-' &amp;&amp; </w:t>
+                            </w:r>
+                            <w:proofErr w:type="gramStart"/>
+                            <w:r>
+                              <w:rPr>
+                                <w:rFonts w:ascii="Courier New" w:hAnsi="Courier New" w:cs="Courier New"/>
+                                <w:sz w:val="20"/>
+                                <w:szCs w:val="20"/>
+                                <w:lang w:val="en-US"/>
+                              </w:rPr>
+                              <w:t>s[</w:t>
+                            </w:r>
+                            <w:proofErr w:type="spellStart"/>
+                            <w:proofErr w:type="gramEnd"/>
+                            <w:r>
+                              <w:rPr>
+                                <w:rFonts w:ascii="Courier New" w:hAnsi="Courier New" w:cs="Courier New"/>
+                                <w:sz w:val="20"/>
+                                <w:szCs w:val="20"/>
+                                <w:lang w:val="en-US"/>
+                              </w:rPr>
+                              <w:t>i</w:t>
+                            </w:r>
+                            <w:proofErr w:type="spellEnd"/>
+                            <w:r>
+                              <w:rPr>
+                                <w:rFonts w:ascii="Courier New" w:hAnsi="Courier New" w:cs="Courier New"/>
+                                <w:sz w:val="20"/>
+                                <w:szCs w:val="20"/>
+                                <w:lang w:val="en-US"/>
+                              </w:rPr>
+                              <w:t xml:space="preserve"> - 1] == '-') {</w:t>
                             </w:r>
                           </w:p>
                           <w:p>
@@ -4374,15 +4548,26 @@
                                 <w:szCs w:val="20"/>
                                 <w:lang w:val="en-US"/>
                               </w:rPr>
-                              <w:t xml:space="preserve">        </w:t>
+                              <w:t xml:space="preserve">            </w:t>
                             </w:r>
+                            <w:proofErr w:type="spellStart"/>
                             <w:r>
                               <w:rPr>
                                 <w:rFonts w:ascii="Courier New" w:hAnsi="Courier New" w:cs="Courier New"/>
                                 <w:sz w:val="20"/>
                                 <w:szCs w:val="20"/>
-                              </w:rPr>
-                              <w:t>}</w:t>
+                                <w:lang w:val="en-US"/>
+                              </w:rPr>
+                              <w:t>cout</w:t>
+                            </w:r>
+                            <w:proofErr w:type="spellEnd"/>
+                            <w:r>
+                              <w:rPr>
+                                <w:rFonts w:ascii="Courier New" w:hAnsi="Courier New" w:cs="Courier New"/>
+                                <w:sz w:val="20"/>
+                                <w:szCs w:val="20"/>
+                              </w:rPr>
+                              <w:t xml:space="preserve"> &lt;&lt; "В Доменном имени не дефис может быть только одиночным";</w:t>
                             </w:r>
                           </w:p>
                           <w:p>
@@ -4391,6 +4576,7 @@
                                 <w:rFonts w:ascii="Courier New" w:hAnsi="Courier New" w:cs="Courier New"/>
                                 <w:sz w:val="20"/>
                                 <w:szCs w:val="20"/>
+                                <w:lang w:val="en-US"/>
                               </w:rPr>
                             </w:pPr>
                             <w:r>
@@ -4399,7 +4585,16 @@
                                 <w:sz w:val="20"/>
                                 <w:szCs w:val="20"/>
                               </w:rPr>
-                              <w:t>    }</w:t>
+                              <w:t xml:space="preserve">            </w:t>
+                            </w:r>
+                            <w:r>
+                              <w:rPr>
+                                <w:rFonts w:ascii="Courier New" w:hAnsi="Courier New" w:cs="Courier New"/>
+                                <w:sz w:val="20"/>
+                                <w:szCs w:val="20"/>
+                                <w:lang w:val="en-US"/>
+                              </w:rPr>
+                              <w:t>return 0;</w:t>
                             </w:r>
                           </w:p>
                           <w:p>
@@ -4408,6 +4603,7 @@
                                 <w:rFonts w:ascii="Courier New" w:hAnsi="Courier New" w:cs="Courier New"/>
                                 <w:sz w:val="20"/>
                                 <w:szCs w:val="20"/>
+                                <w:lang w:val="en-US"/>
                               </w:rPr>
                             </w:pPr>
                             <w:r>
@@ -4415,8 +4611,9 @@
                                 <w:rFonts w:ascii="Courier New" w:hAnsi="Courier New" w:cs="Courier New"/>
                                 <w:sz w:val="20"/>
                                 <w:szCs w:val="20"/>
-                              </w:rPr>
-                              <w:t>    cout &lt;&lt; ans;</w:t>
+                                <w:lang w:val="en-US"/>
+                              </w:rPr>
+                              <w:t xml:space="preserve">        }</w:t>
                             </w:r>
                           </w:p>
                           <w:p>
@@ -4425,6 +4622,7 @@
                                 <w:rFonts w:ascii="Courier New" w:hAnsi="Courier New" w:cs="Courier New"/>
                                 <w:sz w:val="20"/>
                                 <w:szCs w:val="20"/>
+                                <w:lang w:val="en-US"/>
                               </w:rPr>
                             </w:pPr>
                             <w:r>
@@ -4432,8 +4630,9 @@
                                 <w:rFonts w:ascii="Courier New" w:hAnsi="Courier New" w:cs="Courier New"/>
                                 <w:sz w:val="20"/>
                                 <w:szCs w:val="20"/>
-                              </w:rPr>
-                              <w:t>    return 0;</w:t>
+                                <w:lang w:val="en-US"/>
+                              </w:rPr>
+                              <w:t xml:space="preserve">    }</w:t>
                             </w:r>
                           </w:p>
                           <w:p>
@@ -4442,6 +4641,7 @@
                                 <w:rFonts w:ascii="Courier New" w:hAnsi="Courier New" w:cs="Courier New"/>
                                 <w:sz w:val="20"/>
                                 <w:szCs w:val="20"/>
+                                <w:lang w:val="en-US"/>
                               </w:rPr>
                             </w:pPr>
                             <w:r>
@@ -4449,8 +4649,69 @@
                                 <w:rFonts w:ascii="Courier New" w:hAnsi="Courier New" w:cs="Courier New"/>
                                 <w:sz w:val="20"/>
                                 <w:szCs w:val="20"/>
-                              </w:rPr>
-                              <w:t>}</w:t>
+                                <w:lang w:val="en-US"/>
+                              </w:rPr>
+                              <w:t xml:space="preserve">    </w:t>
+                            </w:r>
+                            <w:proofErr w:type="spellStart"/>
+                            <w:r>
+                              <w:rPr>
+                                <w:rFonts w:ascii="Courier New" w:hAnsi="Courier New" w:cs="Courier New"/>
+                                <w:sz w:val="20"/>
+                                <w:szCs w:val="20"/>
+                                <w:lang w:val="en-US"/>
+                              </w:rPr>
+                              <w:t>cout</w:t>
+                            </w:r>
+                            <w:proofErr w:type="spellEnd"/>
+                            <w:r>
+                              <w:rPr>
+                                <w:rFonts w:ascii="Courier New" w:hAnsi="Courier New" w:cs="Courier New"/>
+                                <w:sz w:val="20"/>
+                                <w:szCs w:val="20"/>
+                                <w:lang w:val="en-US"/>
+                              </w:rPr>
+                              <w:t xml:space="preserve"> &lt;&lt; "</w:t>
+                            </w:r>
+                            <w:proofErr w:type="spellStart"/>
+                            <w:r>
+                              <w:rPr>
+                                <w:rFonts w:ascii="Courier New" w:hAnsi="Courier New" w:cs="Courier New"/>
+                                <w:sz w:val="20"/>
+                                <w:szCs w:val="20"/>
+                                <w:lang w:val="en-US"/>
+                              </w:rPr>
+                              <w:t>Все</w:t>
+                            </w:r>
+                            <w:proofErr w:type="spellEnd"/>
+                            <w:r>
+                              <w:rPr>
+                                <w:rFonts w:ascii="Courier New" w:hAnsi="Courier New" w:cs="Courier New"/>
+                                <w:sz w:val="20"/>
+                                <w:szCs w:val="20"/>
+                                <w:lang w:val="en-US"/>
+                              </w:rPr>
+                              <w:t xml:space="preserve"> </w:t>
+                            </w:r>
+                            <w:proofErr w:type="spellStart"/>
+                            <w:r>
+                              <w:rPr>
+                                <w:rFonts w:ascii="Courier New" w:hAnsi="Courier New" w:cs="Courier New"/>
+                                <w:sz w:val="20"/>
+                                <w:szCs w:val="20"/>
+                                <w:lang w:val="en-US"/>
+                              </w:rPr>
+                              <w:t>правильно</w:t>
+                            </w:r>
+                            <w:proofErr w:type="spellEnd"/>
+                            <w:r>
+                              <w:rPr>
+                                <w:rFonts w:ascii="Courier New" w:hAnsi="Courier New" w:cs="Courier New"/>
+                                <w:sz w:val="20"/>
+                                <w:szCs w:val="20"/>
+                                <w:lang w:val="en-US"/>
+                              </w:rPr>
+                              <w:t>";</w:t>
                             </w:r>
                           </w:p>
                           <w:p>
@@ -4459,8 +4720,36 @@
                                 <w:rFonts w:ascii="Courier New" w:hAnsi="Courier New" w:cs="Courier New"/>
                                 <w:sz w:val="20"/>
                                 <w:szCs w:val="20"/>
+                                <w:lang w:val="en-US"/>
                               </w:rPr>
                             </w:pPr>
+                            <w:r>
+                              <w:rPr>
+                                <w:rFonts w:ascii="Courier New" w:hAnsi="Courier New" w:cs="Courier New"/>
+                                <w:sz w:val="20"/>
+                                <w:szCs w:val="20"/>
+                                <w:lang w:val="en-US"/>
+                              </w:rPr>
+                              <w:t xml:space="preserve">    return 0;</w:t>
+                            </w:r>
+                          </w:p>
+                          <w:p>
+                            <w:pPr>
+                              <w:rPr>
+                                <w:rFonts w:ascii="Courier New" w:hAnsi="Courier New" w:cs="Courier New"/>
+                                <w:sz w:val="20"/>
+                                <w:szCs w:val="20"/>
+                              </w:rPr>
+                            </w:pPr>
+                            <w:r>
+                              <w:rPr>
+                                <w:rFonts w:ascii="Courier New" w:hAnsi="Courier New" w:cs="Courier New"/>
+                                <w:sz w:val="20"/>
+                                <w:szCs w:val="20"/>
+                                <w:lang w:val="en-US"/>
+                              </w:rPr>
+                              <w:t>}</w:t>
+                            </w:r>
                           </w:p>
                           <w:p>
                             <w:pPr>
@@ -4488,13 +4777,13 @@
               </wp:anchor>
             </w:drawing>
           </mc:Choice>
-          <mc:Fallback xmlns:w16du="http://schemas.microsoft.com/office/word/2023/wordml/word16du" xmlns:oel="http://schemas.microsoft.com/office/2019/extlst">
+          <mc:Fallback>
             <w:pict>
               <v:shapetype w14:anchorId="0D60E1E3" id="_x0000_t202" coordsize="21600,21600" o:spt="202" path="m,l,21600r21600,l21600,xe">
                 <v:stroke joinstyle="miter"/>
                 <v:path gradientshapeok="t" o:connecttype="rect"/>
               </v:shapetype>
-              <v:shape id="Надпись 2" o:spid="_x0000_s1026" type="#_x0000_t202" style="position:absolute;margin-left:0;margin-top:14.4pt;width:496.05pt;height:337.25pt;z-index:251659264;visibility:visible;mso-wrap-style:square;mso-width-percent:0;mso-height-percent:0;mso-wrap-distance-left:9pt;mso-wrap-distance-top:3.6pt;mso-wrap-distance-right:9pt;mso-wrap-distance-bottom:3.6pt;mso-position-horizontal:left;mso-position-horizontal-relative:margin;mso-position-vertical:absolute;mso-position-vertical-relative:text;mso-width-percent:0;mso-height-percent:0;mso-width-relative:margin;mso-height-relative:margin;v-text-anchor:top" o:gfxdata="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">
+              <v:shape id="Надпись 2" o:spid="_x0000_s1026" type="#_x0000_t202" style="position:absolute;margin-left:0;margin-top:14.4pt;width:496.05pt;height:365.1pt;z-index:251659264;visibility:visible;mso-wrap-style:square;mso-width-percent:0;mso-height-percent:0;mso-wrap-distance-left:9pt;mso-wrap-distance-top:3.6pt;mso-wrap-distance-right:9pt;mso-wrap-distance-bottom:3.6pt;mso-position-horizontal:left;mso-position-horizontal-relative:margin;mso-position-vertical:absolute;mso-position-vertical-relative:text;mso-width-percent:0;mso-height-percent:0;mso-width-relative:margin;mso-height-relative:margin;v-text-anchor:top" o:gfxdata="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">
                 <v:textbox>
                   <w:txbxContent>
                     <w:p>
@@ -4551,7 +4840,27 @@
                           <w:szCs w:val="20"/>
                           <w:lang w:val="en-US"/>
                         </w:rPr>
-                        <w:t>int main()</w:t>
+                        <w:t xml:space="preserve">int </w:t>
+                      </w:r>
+                      <w:proofErr w:type="gramStart"/>
+                      <w:r>
+                        <w:rPr>
+                          <w:rFonts w:ascii="Courier New" w:hAnsi="Courier New" w:cs="Courier New"/>
+                          <w:sz w:val="20"/>
+                          <w:szCs w:val="20"/>
+                          <w:lang w:val="en-US"/>
+                        </w:rPr>
+                        <w:t>main(</w:t>
+                      </w:r>
+                      <w:proofErr w:type="gramEnd"/>
+                      <w:r>
+                        <w:rPr>
+                          <w:rFonts w:ascii="Courier New" w:hAnsi="Courier New" w:cs="Courier New"/>
+                          <w:sz w:val="20"/>
+                          <w:szCs w:val="20"/>
+                          <w:lang w:val="en-US"/>
+                        </w:rPr>
+                        <w:t>)</w:t>
                       </w:r>
                     </w:p>
                     <w:p>
@@ -4582,16 +4891,6 @@
                           <w:lang w:val="en-US"/>
                         </w:rPr>
                       </w:pPr>
-                    </w:p>
-                    <w:p>
-                      <w:pPr>
-                        <w:rPr>
-                          <w:rFonts w:ascii="Courier New" w:hAnsi="Courier New" w:cs="Courier New"/>
-                          <w:sz w:val="20"/>
-                          <w:szCs w:val="20"/>
-                          <w:lang w:val="en-US"/>
-                        </w:rPr>
-                      </w:pPr>
                       <w:r>
                         <w:rPr>
                           <w:rFonts w:ascii="Courier New" w:hAnsi="Courier New" w:cs="Courier New"/>
@@ -4599,7 +4898,38 @@
                           <w:szCs w:val="20"/>
                           <w:lang w:val="en-US"/>
                         </w:rPr>
-                        <w:t>    int a[100][50], cols[50];</w:t>
+                        <w:t xml:space="preserve">    </w:t>
+                      </w:r>
+                      <w:proofErr w:type="spellStart"/>
+                      <w:proofErr w:type="gramStart"/>
+                      <w:r>
+                        <w:rPr>
+                          <w:rFonts w:ascii="Courier New" w:hAnsi="Courier New" w:cs="Courier New"/>
+                          <w:sz w:val="20"/>
+                          <w:szCs w:val="20"/>
+                          <w:lang w:val="en-US"/>
+                        </w:rPr>
+                        <w:t>setlocale</w:t>
+                      </w:r>
+                      <w:proofErr w:type="spellEnd"/>
+                      <w:r>
+                        <w:rPr>
+                          <w:rFonts w:ascii="Courier New" w:hAnsi="Courier New" w:cs="Courier New"/>
+                          <w:sz w:val="20"/>
+                          <w:szCs w:val="20"/>
+                          <w:lang w:val="en-US"/>
+                        </w:rPr>
+                        <w:t>(</w:t>
+                      </w:r>
+                      <w:proofErr w:type="gramEnd"/>
+                      <w:r>
+                        <w:rPr>
+                          <w:rFonts w:ascii="Courier New" w:hAnsi="Courier New" w:cs="Courier New"/>
+                          <w:sz w:val="20"/>
+                          <w:szCs w:val="20"/>
+                          <w:lang w:val="en-US"/>
+                        </w:rPr>
+                        <w:t>LC_ALL, "Ru");</w:t>
                       </w:r>
                     </w:p>
                     <w:p>
@@ -4618,7 +4948,27 @@
                           <w:szCs w:val="20"/>
                           <w:lang w:val="en-US"/>
                         </w:rPr>
-                        <w:t>    int n, m, ans = 0;</w:t>
+                        <w:t xml:space="preserve">    </w:t>
+                      </w:r>
+                      <w:proofErr w:type="spellStart"/>
+                      <w:r>
+                        <w:rPr>
+                          <w:rFonts w:ascii="Courier New" w:hAnsi="Courier New" w:cs="Courier New"/>
+                          <w:sz w:val="20"/>
+                          <w:szCs w:val="20"/>
+                          <w:lang w:val="en-US"/>
+                        </w:rPr>
+                        <w:t>cout</w:t>
+                      </w:r>
+                      <w:proofErr w:type="spellEnd"/>
+                      <w:r>
+                        <w:rPr>
+                          <w:rFonts w:ascii="Courier New" w:hAnsi="Courier New" w:cs="Courier New"/>
+                          <w:sz w:val="20"/>
+                          <w:szCs w:val="20"/>
+                          <w:lang w:val="en-US"/>
+                        </w:rPr>
+                        <w:t xml:space="preserve"> &lt;&lt; "S: ";</w:t>
                       </w:r>
                     </w:p>
                     <w:p>
@@ -4637,7 +4987,7 @@
                           <w:szCs w:val="20"/>
                           <w:lang w:val="en-US"/>
                         </w:rPr>
-                        <w:t>    cout &lt;&lt; "n, m? ";</w:t>
+                        <w:t xml:space="preserve">    string s;</w:t>
                       </w:r>
                     </w:p>
                     <w:p>
@@ -4656,7 +5006,27 @@
                           <w:szCs w:val="20"/>
                           <w:lang w:val="en-US"/>
                         </w:rPr>
-                        <w:t>    cin &gt;&gt; n &gt;&gt; m;</w:t>
+                        <w:t xml:space="preserve">    </w:t>
+                      </w:r>
+                      <w:proofErr w:type="spellStart"/>
+                      <w:r>
+                        <w:rPr>
+                          <w:rFonts w:ascii="Courier New" w:hAnsi="Courier New" w:cs="Courier New"/>
+                          <w:sz w:val="20"/>
+                          <w:szCs w:val="20"/>
+                          <w:lang w:val="en-US"/>
+                        </w:rPr>
+                        <w:t>cin</w:t>
+                      </w:r>
+                      <w:proofErr w:type="spellEnd"/>
+                      <w:r>
+                        <w:rPr>
+                          <w:rFonts w:ascii="Courier New" w:hAnsi="Courier New" w:cs="Courier New"/>
+                          <w:sz w:val="20"/>
+                          <w:szCs w:val="20"/>
+                          <w:lang w:val="en-US"/>
+                        </w:rPr>
+                        <w:t xml:space="preserve"> &gt;&gt; s;</w:t>
                       </w:r>
                     </w:p>
                     <w:p>
@@ -4668,6 +5038,16 @@
                           <w:lang w:val="en-US"/>
                         </w:rPr>
                       </w:pPr>
+                    </w:p>
+                    <w:p>
+                      <w:pPr>
+                        <w:rPr>
+                          <w:rFonts w:ascii="Courier New" w:hAnsi="Courier New" w:cs="Courier New"/>
+                          <w:sz w:val="20"/>
+                          <w:szCs w:val="20"/>
+                          <w:lang w:val="en-US"/>
+                        </w:rPr>
+                      </w:pPr>
                       <w:r>
                         <w:rPr>
                           <w:rFonts w:ascii="Courier New" w:hAnsi="Courier New" w:cs="Courier New"/>
@@ -4675,7 +5055,49 @@
                           <w:szCs w:val="20"/>
                           <w:lang w:val="en-US"/>
                         </w:rPr>
-                        <w:t>    for (int i = 0; i &lt; m; i++)cols[i] = 0;</w:t>
+                        <w:t xml:space="preserve">    if (</w:t>
+                      </w:r>
+                      <w:proofErr w:type="spellStart"/>
+                      <w:proofErr w:type="gramStart"/>
+                      <w:r>
+                        <w:rPr>
+                          <w:rFonts w:ascii="Courier New" w:hAnsi="Courier New" w:cs="Courier New"/>
+                          <w:sz w:val="20"/>
+                          <w:szCs w:val="20"/>
+                          <w:lang w:val="en-US"/>
+                        </w:rPr>
+                        <w:t>s.find</w:t>
+                      </w:r>
+                      <w:proofErr w:type="spellEnd"/>
+                      <w:proofErr w:type="gramEnd"/>
+                      <w:r>
+                        <w:rPr>
+                          <w:rFonts w:ascii="Courier New" w:hAnsi="Courier New" w:cs="Courier New"/>
+                          <w:sz w:val="20"/>
+                          <w:szCs w:val="20"/>
+                          <w:lang w:val="en-US"/>
+                        </w:rPr>
+                        <w:t>(" ") != string::</w:t>
+                      </w:r>
+                      <w:proofErr w:type="spellStart"/>
+                      <w:r>
+                        <w:rPr>
+                          <w:rFonts w:ascii="Courier New" w:hAnsi="Courier New" w:cs="Courier New"/>
+                          <w:sz w:val="20"/>
+                          <w:szCs w:val="20"/>
+                          <w:lang w:val="en-US"/>
+                        </w:rPr>
+                        <w:t>npos</w:t>
+                      </w:r>
+                      <w:proofErr w:type="spellEnd"/>
+                      <w:r>
+                        <w:rPr>
+                          <w:rFonts w:ascii="Courier New" w:hAnsi="Courier New" w:cs="Courier New"/>
+                          <w:sz w:val="20"/>
+                          <w:szCs w:val="20"/>
+                          <w:lang w:val="en-US"/>
+                        </w:rPr>
+                        <w:t>) {</w:t>
                       </w:r>
                     </w:p>
                     <w:p>
@@ -4684,7 +5106,6 @@
                           <w:rFonts w:ascii="Courier New" w:hAnsi="Courier New" w:cs="Courier New"/>
                           <w:sz w:val="20"/>
                           <w:szCs w:val="20"/>
-                          <w:lang w:val="en-US"/>
                         </w:rPr>
                       </w:pPr>
                       <w:r>
@@ -4694,7 +5115,26 @@
                           <w:szCs w:val="20"/>
                           <w:lang w:val="en-US"/>
                         </w:rPr>
-                        <w:t xml:space="preserve">    </w:t>
+                        <w:t xml:space="preserve">        </w:t>
+                      </w:r>
+                      <w:proofErr w:type="spellStart"/>
+                      <w:r>
+                        <w:rPr>
+                          <w:rFonts w:ascii="Courier New" w:hAnsi="Courier New" w:cs="Courier New"/>
+                          <w:sz w:val="20"/>
+                          <w:szCs w:val="20"/>
+                          <w:lang w:val="en-US"/>
+                        </w:rPr>
+                        <w:t>cout</w:t>
+                      </w:r>
+                      <w:proofErr w:type="spellEnd"/>
+                      <w:r>
+                        <w:rPr>
+                          <w:rFonts w:ascii="Courier New" w:hAnsi="Courier New" w:cs="Courier New"/>
+                          <w:sz w:val="20"/>
+                          <w:szCs w:val="20"/>
+                        </w:rPr>
+                        <w:t xml:space="preserve"> &lt;&lt; "В почте не может быть пробелов";  </w:t>
                       </w:r>
                     </w:p>
                     <w:p>
@@ -4711,9 +5151,17 @@
                           <w:rFonts w:ascii="Courier New" w:hAnsi="Courier New" w:cs="Courier New"/>
                           <w:sz w:val="20"/>
                           <w:szCs w:val="20"/>
-                          <w:lang w:val="en-US"/>
-                        </w:rPr>
-                        <w:t>    for (int i = 0; i &lt; n; i++)</w:t>
+                        </w:rPr>
+                        <w:t xml:space="preserve">        </w:t>
+                      </w:r>
+                      <w:r>
+                        <w:rPr>
+                          <w:rFonts w:ascii="Courier New" w:hAnsi="Courier New" w:cs="Courier New"/>
+                          <w:sz w:val="20"/>
+                          <w:szCs w:val="20"/>
+                          <w:lang w:val="en-US"/>
+                        </w:rPr>
+                        <w:t>return 0;</w:t>
                       </w:r>
                     </w:p>
                     <w:p>
@@ -4732,7 +5180,7 @@
                           <w:szCs w:val="20"/>
                           <w:lang w:val="en-US"/>
                         </w:rPr>
-                        <w:t>    {</w:t>
+                        <w:t xml:space="preserve">    }</w:t>
                       </w:r>
                     </w:p>
                     <w:p>
@@ -4751,7 +5199,49 @@
                           <w:szCs w:val="20"/>
                           <w:lang w:val="en-US"/>
                         </w:rPr>
-                        <w:t>        for (int j = 0; j &lt; m; j++) {</w:t>
+                        <w:t xml:space="preserve">    if (</w:t>
+                      </w:r>
+                      <w:proofErr w:type="spellStart"/>
+                      <w:proofErr w:type="gramStart"/>
+                      <w:r>
+                        <w:rPr>
+                          <w:rFonts w:ascii="Courier New" w:hAnsi="Courier New" w:cs="Courier New"/>
+                          <w:sz w:val="20"/>
+                          <w:szCs w:val="20"/>
+                          <w:lang w:val="en-US"/>
+                        </w:rPr>
+                        <w:t>s.find</w:t>
+                      </w:r>
+                      <w:proofErr w:type="spellEnd"/>
+                      <w:proofErr w:type="gramEnd"/>
+                      <w:r>
+                        <w:rPr>
+                          <w:rFonts w:ascii="Courier New" w:hAnsi="Courier New" w:cs="Courier New"/>
+                          <w:sz w:val="20"/>
+                          <w:szCs w:val="20"/>
+                          <w:lang w:val="en-US"/>
+                        </w:rPr>
+                        <w:t>("@") == string::</w:t>
+                      </w:r>
+                      <w:proofErr w:type="spellStart"/>
+                      <w:r>
+                        <w:rPr>
+                          <w:rFonts w:ascii="Courier New" w:hAnsi="Courier New" w:cs="Courier New"/>
+                          <w:sz w:val="20"/>
+                          <w:szCs w:val="20"/>
+                          <w:lang w:val="en-US"/>
+                        </w:rPr>
+                        <w:t>npos</w:t>
+                      </w:r>
+                      <w:proofErr w:type="spellEnd"/>
+                      <w:r>
+                        <w:rPr>
+                          <w:rFonts w:ascii="Courier New" w:hAnsi="Courier New" w:cs="Courier New"/>
+                          <w:sz w:val="20"/>
+                          <w:szCs w:val="20"/>
+                          <w:lang w:val="en-US"/>
+                        </w:rPr>
+                        <w:t>) {</w:t>
                       </w:r>
                     </w:p>
                     <w:p>
@@ -4760,7 +5250,6 @@
                           <w:rFonts w:ascii="Courier New" w:hAnsi="Courier New" w:cs="Courier New"/>
                           <w:sz w:val="20"/>
                           <w:szCs w:val="20"/>
-                          <w:lang w:val="en-US"/>
                         </w:rPr>
                       </w:pPr>
                       <w:r>
@@ -4770,7 +5259,26 @@
                           <w:szCs w:val="20"/>
                           <w:lang w:val="en-US"/>
                         </w:rPr>
-                        <w:t>            cin &gt;&gt; a[i][j];</w:t>
+                        <w:t xml:space="preserve">        </w:t>
+                      </w:r>
+                      <w:proofErr w:type="spellStart"/>
+                      <w:r>
+                        <w:rPr>
+                          <w:rFonts w:ascii="Courier New" w:hAnsi="Courier New" w:cs="Courier New"/>
+                          <w:sz w:val="20"/>
+                          <w:szCs w:val="20"/>
+                          <w:lang w:val="en-US"/>
+                        </w:rPr>
+                        <w:t>cout</w:t>
+                      </w:r>
+                      <w:proofErr w:type="spellEnd"/>
+                      <w:r>
+                        <w:rPr>
+                          <w:rFonts w:ascii="Courier New" w:hAnsi="Courier New" w:cs="Courier New"/>
+                          <w:sz w:val="20"/>
+                          <w:szCs w:val="20"/>
+                        </w:rPr>
+                        <w:t xml:space="preserve"> &lt;&lt; "В почте должен быть символ @";</w:t>
                       </w:r>
                     </w:p>
                     <w:p>
@@ -4787,9 +5295,17 @@
                           <w:rFonts w:ascii="Courier New" w:hAnsi="Courier New" w:cs="Courier New"/>
                           <w:sz w:val="20"/>
                           <w:szCs w:val="20"/>
-                          <w:lang w:val="en-US"/>
-                        </w:rPr>
-                        <w:t>            cols[j] += a[i][j];</w:t>
+                        </w:rPr>
+                        <w:t xml:space="preserve">        </w:t>
+                      </w:r>
+                      <w:r>
+                        <w:rPr>
+                          <w:rFonts w:ascii="Courier New" w:hAnsi="Courier New" w:cs="Courier New"/>
+                          <w:sz w:val="20"/>
+                          <w:szCs w:val="20"/>
+                          <w:lang w:val="en-US"/>
+                        </w:rPr>
+                        <w:t>return 0;</w:t>
                       </w:r>
                     </w:p>
                     <w:p>
@@ -4808,7 +5324,7 @@
                           <w:szCs w:val="20"/>
                           <w:lang w:val="en-US"/>
                         </w:rPr>
-                        <w:t>        }</w:t>
+                        <w:t xml:space="preserve">    }</w:t>
                       </w:r>
                     </w:p>
                     <w:p>
@@ -4827,7 +5343,69 @@
                           <w:szCs w:val="20"/>
                           <w:lang w:val="en-US"/>
                         </w:rPr>
-                        <w:t>    }</w:t>
+                        <w:t xml:space="preserve">    if (</w:t>
+                      </w:r>
+                      <w:proofErr w:type="spellStart"/>
+                      <w:proofErr w:type="gramStart"/>
+                      <w:r>
+                        <w:rPr>
+                          <w:rFonts w:ascii="Courier New" w:hAnsi="Courier New" w:cs="Courier New"/>
+                          <w:sz w:val="20"/>
+                          <w:szCs w:val="20"/>
+                          <w:lang w:val="en-US"/>
+                        </w:rPr>
+                        <w:t>s.find</w:t>
+                      </w:r>
+                      <w:proofErr w:type="spellEnd"/>
+                      <w:proofErr w:type="gramEnd"/>
+                      <w:r>
+                        <w:rPr>
+                          <w:rFonts w:ascii="Courier New" w:hAnsi="Courier New" w:cs="Courier New"/>
+                          <w:sz w:val="20"/>
+                          <w:szCs w:val="20"/>
+                          <w:lang w:val="en-US"/>
+                        </w:rPr>
+                        <w:t xml:space="preserve">("@") == 0 || </w:t>
+                      </w:r>
+                      <w:proofErr w:type="spellStart"/>
+                      <w:r>
+                        <w:rPr>
+                          <w:rFonts w:ascii="Courier New" w:hAnsi="Courier New" w:cs="Courier New"/>
+                          <w:sz w:val="20"/>
+                          <w:szCs w:val="20"/>
+                          <w:lang w:val="en-US"/>
+                        </w:rPr>
+                        <w:t>s.find</w:t>
+                      </w:r>
+                      <w:proofErr w:type="spellEnd"/>
+                      <w:r>
+                        <w:rPr>
+                          <w:rFonts w:ascii="Courier New" w:hAnsi="Courier New" w:cs="Courier New"/>
+                          <w:sz w:val="20"/>
+                          <w:szCs w:val="20"/>
+                          <w:lang w:val="en-US"/>
+                        </w:rPr>
+                        <w:t xml:space="preserve">("@") == </w:t>
+                      </w:r>
+                      <w:proofErr w:type="spellStart"/>
+                      <w:r>
+                        <w:rPr>
+                          <w:rFonts w:ascii="Courier New" w:hAnsi="Courier New" w:cs="Courier New"/>
+                          <w:sz w:val="20"/>
+                          <w:szCs w:val="20"/>
+                          <w:lang w:val="en-US"/>
+                        </w:rPr>
+                        <w:t>s.length</w:t>
+                      </w:r>
+                      <w:proofErr w:type="spellEnd"/>
+                      <w:r>
+                        <w:rPr>
+                          <w:rFonts w:ascii="Courier New" w:hAnsi="Courier New" w:cs="Courier New"/>
+                          <w:sz w:val="20"/>
+                          <w:szCs w:val="20"/>
+                          <w:lang w:val="en-US"/>
+                        </w:rPr>
+                        <w:t>() - 1) {</w:t>
                       </w:r>
                     </w:p>
                     <w:p>
@@ -4836,19 +5414,35 @@
                           <w:rFonts w:ascii="Courier New" w:hAnsi="Courier New" w:cs="Courier New"/>
                           <w:sz w:val="20"/>
                           <w:szCs w:val="20"/>
-                          <w:lang w:val="en-US"/>
                         </w:rPr>
                       </w:pPr>
                       <w:r>
                         <w:rPr>
                           <w:rFonts w:ascii="Courier New" w:hAnsi="Courier New" w:cs="Courier New"/>
-                          <w:i/>
-                          <w:iCs/>
-                          <w:sz w:val="20"/>
-                          <w:szCs w:val="20"/>
-                          <w:lang w:val="en-US"/>
-                        </w:rPr>
-                        <w:t>    //for (int i = 0; i &lt; m; i++)cout &lt;&lt; cols[i] &lt;&lt; " ";</w:t>
+                          <w:sz w:val="20"/>
+                          <w:szCs w:val="20"/>
+                          <w:lang w:val="en-US"/>
+                        </w:rPr>
+                        <w:t xml:space="preserve">        </w:t>
+                      </w:r>
+                      <w:proofErr w:type="spellStart"/>
+                      <w:r>
+                        <w:rPr>
+                          <w:rFonts w:ascii="Courier New" w:hAnsi="Courier New" w:cs="Courier New"/>
+                          <w:sz w:val="20"/>
+                          <w:szCs w:val="20"/>
+                          <w:lang w:val="en-US"/>
+                        </w:rPr>
+                        <w:t>cout</w:t>
+                      </w:r>
+                      <w:proofErr w:type="spellEnd"/>
+                      <w:r>
+                        <w:rPr>
+                          <w:rFonts w:ascii="Courier New" w:hAnsi="Courier New" w:cs="Courier New"/>
+                          <w:sz w:val="20"/>
+                          <w:szCs w:val="20"/>
+                        </w:rPr>
+                        <w:t xml:space="preserve"> &lt;&lt; "Нет домена/имени пользователя";</w:t>
                       </w:r>
                     </w:p>
                     <w:p>
@@ -4865,9 +5459,17 @@
                           <w:rFonts w:ascii="Courier New" w:hAnsi="Courier New" w:cs="Courier New"/>
                           <w:sz w:val="20"/>
                           <w:szCs w:val="20"/>
-                          <w:lang w:val="en-US"/>
-                        </w:rPr>
-                        <w:t>    for (int i = 0; i &lt; n; i++)</w:t>
+                        </w:rPr>
+                        <w:t xml:space="preserve">        </w:t>
+                      </w:r>
+                      <w:r>
+                        <w:rPr>
+                          <w:rFonts w:ascii="Courier New" w:hAnsi="Courier New" w:cs="Courier New"/>
+                          <w:sz w:val="20"/>
+                          <w:szCs w:val="20"/>
+                          <w:lang w:val="en-US"/>
+                        </w:rPr>
+                        <w:t>return 0;</w:t>
                       </w:r>
                     </w:p>
                     <w:p>
@@ -4886,7 +5488,7 @@
                           <w:szCs w:val="20"/>
                           <w:lang w:val="en-US"/>
                         </w:rPr>
-                        <w:t>    {</w:t>
+                        <w:t xml:space="preserve">    }</w:t>
                       </w:r>
                     </w:p>
                     <w:p>
@@ -4898,6 +5500,16 @@
                           <w:lang w:val="en-US"/>
                         </w:rPr>
                       </w:pPr>
+                    </w:p>
+                    <w:p>
+                      <w:pPr>
+                        <w:rPr>
+                          <w:rFonts w:ascii="Courier New" w:hAnsi="Courier New" w:cs="Courier New"/>
+                          <w:sz w:val="20"/>
+                          <w:szCs w:val="20"/>
+                          <w:lang w:val="en-US"/>
+                        </w:rPr>
+                      </w:pPr>
                       <w:r>
                         <w:rPr>
                           <w:rFonts w:ascii="Courier New" w:hAnsi="Courier New" w:cs="Courier New"/>
@@ -4905,7 +5517,109 @@
                           <w:szCs w:val="20"/>
                           <w:lang w:val="en-US"/>
                         </w:rPr>
-                        <w:t>        for (int j = 0; j &lt; m; j++) {</w:t>
+                        <w:t xml:space="preserve">    for (int </w:t>
+                      </w:r>
+                      <w:proofErr w:type="spellStart"/>
+                      <w:r>
+                        <w:rPr>
+                          <w:rFonts w:ascii="Courier New" w:hAnsi="Courier New" w:cs="Courier New"/>
+                          <w:sz w:val="20"/>
+                          <w:szCs w:val="20"/>
+                          <w:lang w:val="en-US"/>
+                        </w:rPr>
+                        <w:t>i</w:t>
+                      </w:r>
+                      <w:proofErr w:type="spellEnd"/>
+                      <w:r>
+                        <w:rPr>
+                          <w:rFonts w:ascii="Courier New" w:hAnsi="Courier New" w:cs="Courier New"/>
+                          <w:sz w:val="20"/>
+                          <w:szCs w:val="20"/>
+                          <w:lang w:val="en-US"/>
+                        </w:rPr>
+                        <w:t xml:space="preserve"> = </w:t>
+                      </w:r>
+                      <w:proofErr w:type="spellStart"/>
+                      <w:proofErr w:type="gramStart"/>
+                      <w:r>
+                        <w:rPr>
+                          <w:rFonts w:ascii="Courier New" w:hAnsi="Courier New" w:cs="Courier New"/>
+                          <w:sz w:val="20"/>
+                          <w:szCs w:val="20"/>
+                          <w:lang w:val="en-US"/>
+                        </w:rPr>
+                        <w:t>s.find</w:t>
+                      </w:r>
+                      <w:proofErr w:type="spellEnd"/>
+                      <w:proofErr w:type="gramEnd"/>
+                      <w:r>
+                        <w:rPr>
+                          <w:rFonts w:ascii="Courier New" w:hAnsi="Courier New" w:cs="Courier New"/>
+                          <w:sz w:val="20"/>
+                          <w:szCs w:val="20"/>
+                          <w:lang w:val="en-US"/>
+                        </w:rPr>
+                        <w:t xml:space="preserve">("@") + 1; </w:t>
+                      </w:r>
+                      <w:proofErr w:type="spellStart"/>
+                      <w:r>
+                        <w:rPr>
+                          <w:rFonts w:ascii="Courier New" w:hAnsi="Courier New" w:cs="Courier New"/>
+                          <w:sz w:val="20"/>
+                          <w:szCs w:val="20"/>
+                          <w:lang w:val="en-US"/>
+                        </w:rPr>
+                        <w:t>i</w:t>
+                      </w:r>
+                      <w:proofErr w:type="spellEnd"/>
+                      <w:r>
+                        <w:rPr>
+                          <w:rFonts w:ascii="Courier New" w:hAnsi="Courier New" w:cs="Courier New"/>
+                          <w:sz w:val="20"/>
+                          <w:szCs w:val="20"/>
+                          <w:lang w:val="en-US"/>
+                        </w:rPr>
+                        <w:t xml:space="preserve"> &lt; </w:t>
+                      </w:r>
+                      <w:proofErr w:type="spellStart"/>
+                      <w:r>
+                        <w:rPr>
+                          <w:rFonts w:ascii="Courier New" w:hAnsi="Courier New" w:cs="Courier New"/>
+                          <w:sz w:val="20"/>
+                          <w:szCs w:val="20"/>
+                          <w:lang w:val="en-US"/>
+                        </w:rPr>
+                        <w:t>s.length</w:t>
+                      </w:r>
+                      <w:proofErr w:type="spellEnd"/>
+                      <w:r>
+                        <w:rPr>
+                          <w:rFonts w:ascii="Courier New" w:hAnsi="Courier New" w:cs="Courier New"/>
+                          <w:sz w:val="20"/>
+                          <w:szCs w:val="20"/>
+                          <w:lang w:val="en-US"/>
+                        </w:rPr>
+                        <w:t xml:space="preserve">(); </w:t>
+                      </w:r>
+                      <w:proofErr w:type="spellStart"/>
+                      <w:r>
+                        <w:rPr>
+                          <w:rFonts w:ascii="Courier New" w:hAnsi="Courier New" w:cs="Courier New"/>
+                          <w:sz w:val="20"/>
+                          <w:szCs w:val="20"/>
+                          <w:lang w:val="en-US"/>
+                        </w:rPr>
+                        <w:t>i</w:t>
+                      </w:r>
+                      <w:proofErr w:type="spellEnd"/>
+                      <w:r>
+                        <w:rPr>
+                          <w:rFonts w:ascii="Courier New" w:hAnsi="Courier New" w:cs="Courier New"/>
+                          <w:sz w:val="20"/>
+                          <w:szCs w:val="20"/>
+                          <w:lang w:val="en-US"/>
+                        </w:rPr>
+                        <w:t>++) {</w:t>
                       </w:r>
                     </w:p>
                     <w:p>
@@ -4924,7 +5638,58 @@
                           <w:szCs w:val="20"/>
                           <w:lang w:val="en-US"/>
                         </w:rPr>
-                        <w:t>            if (a[i][j] &gt; cols[j])ans++;</w:t>
+                        <w:t xml:space="preserve">        if (s[</w:t>
+                      </w:r>
+                      <w:proofErr w:type="spellStart"/>
+                      <w:r>
+                        <w:rPr>
+                          <w:rFonts w:ascii="Courier New" w:hAnsi="Courier New" w:cs="Courier New"/>
+                          <w:sz w:val="20"/>
+                          <w:szCs w:val="20"/>
+                          <w:lang w:val="en-US"/>
+                        </w:rPr>
+                        <w:t>i</w:t>
+                      </w:r>
+                      <w:proofErr w:type="spellEnd"/>
+                      <w:r>
+                        <w:rPr>
+                          <w:rFonts w:ascii="Courier New" w:hAnsi="Courier New" w:cs="Courier New"/>
+                          <w:sz w:val="20"/>
+                          <w:szCs w:val="20"/>
+                          <w:lang w:val="en-US"/>
+                        </w:rPr>
+                        <w:t xml:space="preserve">] == '-' &amp;&amp; </w:t>
+                      </w:r>
+                      <w:proofErr w:type="gramStart"/>
+                      <w:r>
+                        <w:rPr>
+                          <w:rFonts w:ascii="Courier New" w:hAnsi="Courier New" w:cs="Courier New"/>
+                          <w:sz w:val="20"/>
+                          <w:szCs w:val="20"/>
+                          <w:lang w:val="en-US"/>
+                        </w:rPr>
+                        <w:t>s[</w:t>
+                      </w:r>
+                      <w:proofErr w:type="spellStart"/>
+                      <w:proofErr w:type="gramEnd"/>
+                      <w:r>
+                        <w:rPr>
+                          <w:rFonts w:ascii="Courier New" w:hAnsi="Courier New" w:cs="Courier New"/>
+                          <w:sz w:val="20"/>
+                          <w:szCs w:val="20"/>
+                          <w:lang w:val="en-US"/>
+                        </w:rPr>
+                        <w:t>i</w:t>
+                      </w:r>
+                      <w:proofErr w:type="spellEnd"/>
+                      <w:r>
+                        <w:rPr>
+                          <w:rFonts w:ascii="Courier New" w:hAnsi="Courier New" w:cs="Courier New"/>
+                          <w:sz w:val="20"/>
+                          <w:szCs w:val="20"/>
+                          <w:lang w:val="en-US"/>
+                        </w:rPr>
+                        <w:t xml:space="preserve"> - 1] == '-') {</w:t>
                       </w:r>
                     </w:p>
                     <w:p>
@@ -4942,15 +5707,26 @@
                           <w:szCs w:val="20"/>
                           <w:lang w:val="en-US"/>
                         </w:rPr>
-                        <w:t xml:space="preserve">        </w:t>
+                        <w:t xml:space="preserve">            </w:t>
                       </w:r>
+                      <w:proofErr w:type="spellStart"/>
                       <w:r>
                         <w:rPr>
                           <w:rFonts w:ascii="Courier New" w:hAnsi="Courier New" w:cs="Courier New"/>
                           <w:sz w:val="20"/>
                           <w:szCs w:val="20"/>
-                        </w:rPr>
-                        <w:t>}</w:t>
+                          <w:lang w:val="en-US"/>
+                        </w:rPr>
+                        <w:t>cout</w:t>
+                      </w:r>
+                      <w:proofErr w:type="spellEnd"/>
+                      <w:r>
+                        <w:rPr>
+                          <w:rFonts w:ascii="Courier New" w:hAnsi="Courier New" w:cs="Courier New"/>
+                          <w:sz w:val="20"/>
+                          <w:szCs w:val="20"/>
+                        </w:rPr>
+                        <w:t xml:space="preserve"> &lt;&lt; "В Доменном имени не дефис может быть только одиночным";</w:t>
                       </w:r>
                     </w:p>
                     <w:p>
@@ -4959,6 +5735,7 @@
                           <w:rFonts w:ascii="Courier New" w:hAnsi="Courier New" w:cs="Courier New"/>
                           <w:sz w:val="20"/>
                           <w:szCs w:val="20"/>
+                          <w:lang w:val="en-US"/>
                         </w:rPr>
                       </w:pPr>
                       <w:r>
@@ -4967,7 +5744,16 @@
                           <w:sz w:val="20"/>
                           <w:szCs w:val="20"/>
                         </w:rPr>
-                        <w:t>    }</w:t>
+                        <w:t xml:space="preserve">            </w:t>
+                      </w:r>
+                      <w:r>
+                        <w:rPr>
+                          <w:rFonts w:ascii="Courier New" w:hAnsi="Courier New" w:cs="Courier New"/>
+                          <w:sz w:val="20"/>
+                          <w:szCs w:val="20"/>
+                          <w:lang w:val="en-US"/>
+                        </w:rPr>
+                        <w:t>return 0;</w:t>
                       </w:r>
                     </w:p>
                     <w:p>
@@ -4976,6 +5762,7 @@
                           <w:rFonts w:ascii="Courier New" w:hAnsi="Courier New" w:cs="Courier New"/>
                           <w:sz w:val="20"/>
                           <w:szCs w:val="20"/>
+                          <w:lang w:val="en-US"/>
                         </w:rPr>
                       </w:pPr>
                       <w:r>
@@ -4983,8 +5770,9 @@
                           <w:rFonts w:ascii="Courier New" w:hAnsi="Courier New" w:cs="Courier New"/>
                           <w:sz w:val="20"/>
                           <w:szCs w:val="20"/>
-                        </w:rPr>
-                        <w:t>    cout &lt;&lt; ans;</w:t>
+                          <w:lang w:val="en-US"/>
+                        </w:rPr>
+                        <w:t xml:space="preserve">        }</w:t>
                       </w:r>
                     </w:p>
                     <w:p>
@@ -4993,6 +5781,7 @@
                           <w:rFonts w:ascii="Courier New" w:hAnsi="Courier New" w:cs="Courier New"/>
                           <w:sz w:val="20"/>
                           <w:szCs w:val="20"/>
+                          <w:lang w:val="en-US"/>
                         </w:rPr>
                       </w:pPr>
                       <w:r>
@@ -5000,8 +5789,9 @@
                           <w:rFonts w:ascii="Courier New" w:hAnsi="Courier New" w:cs="Courier New"/>
                           <w:sz w:val="20"/>
                           <w:szCs w:val="20"/>
-                        </w:rPr>
-                        <w:t>    return 0;</w:t>
+                          <w:lang w:val="en-US"/>
+                        </w:rPr>
+                        <w:t xml:space="preserve">    }</w:t>
                       </w:r>
                     </w:p>
                     <w:p>
@@ -5010,6 +5800,7 @@
                           <w:rFonts w:ascii="Courier New" w:hAnsi="Courier New" w:cs="Courier New"/>
                           <w:sz w:val="20"/>
                           <w:szCs w:val="20"/>
+                          <w:lang w:val="en-US"/>
                         </w:rPr>
                       </w:pPr>
                       <w:r>
@@ -5017,8 +5808,69 @@
                           <w:rFonts w:ascii="Courier New" w:hAnsi="Courier New" w:cs="Courier New"/>
                           <w:sz w:val="20"/>
                           <w:szCs w:val="20"/>
-                        </w:rPr>
-                        <w:t>}</w:t>
+                          <w:lang w:val="en-US"/>
+                        </w:rPr>
+                        <w:t xml:space="preserve">    </w:t>
+                      </w:r>
+                      <w:proofErr w:type="spellStart"/>
+                      <w:r>
+                        <w:rPr>
+                          <w:rFonts w:ascii="Courier New" w:hAnsi="Courier New" w:cs="Courier New"/>
+                          <w:sz w:val="20"/>
+                          <w:szCs w:val="20"/>
+                          <w:lang w:val="en-US"/>
+                        </w:rPr>
+                        <w:t>cout</w:t>
+                      </w:r>
+                      <w:proofErr w:type="spellEnd"/>
+                      <w:r>
+                        <w:rPr>
+                          <w:rFonts w:ascii="Courier New" w:hAnsi="Courier New" w:cs="Courier New"/>
+                          <w:sz w:val="20"/>
+                          <w:szCs w:val="20"/>
+                          <w:lang w:val="en-US"/>
+                        </w:rPr>
+                        <w:t xml:space="preserve"> &lt;&lt; "</w:t>
+                      </w:r>
+                      <w:proofErr w:type="spellStart"/>
+                      <w:r>
+                        <w:rPr>
+                          <w:rFonts w:ascii="Courier New" w:hAnsi="Courier New" w:cs="Courier New"/>
+                          <w:sz w:val="20"/>
+                          <w:szCs w:val="20"/>
+                          <w:lang w:val="en-US"/>
+                        </w:rPr>
+                        <w:t>Все</w:t>
+                      </w:r>
+                      <w:proofErr w:type="spellEnd"/>
+                      <w:r>
+                        <w:rPr>
+                          <w:rFonts w:ascii="Courier New" w:hAnsi="Courier New" w:cs="Courier New"/>
+                          <w:sz w:val="20"/>
+                          <w:szCs w:val="20"/>
+                          <w:lang w:val="en-US"/>
+                        </w:rPr>
+                        <w:t xml:space="preserve"> </w:t>
+                      </w:r>
+                      <w:proofErr w:type="spellStart"/>
+                      <w:r>
+                        <w:rPr>
+                          <w:rFonts w:ascii="Courier New" w:hAnsi="Courier New" w:cs="Courier New"/>
+                          <w:sz w:val="20"/>
+                          <w:szCs w:val="20"/>
+                          <w:lang w:val="en-US"/>
+                        </w:rPr>
+                        <w:t>правильно</w:t>
+                      </w:r>
+                      <w:proofErr w:type="spellEnd"/>
+                      <w:r>
+                        <w:rPr>
+                          <w:rFonts w:ascii="Courier New" w:hAnsi="Courier New" w:cs="Courier New"/>
+                          <w:sz w:val="20"/>
+                          <w:szCs w:val="20"/>
+                          <w:lang w:val="en-US"/>
+                        </w:rPr>
+                        <w:t>";</w:t>
                       </w:r>
                     </w:p>
                     <w:p>
@@ -5027,8 +5879,36 @@
                           <w:rFonts w:ascii="Courier New" w:hAnsi="Courier New" w:cs="Courier New"/>
                           <w:sz w:val="20"/>
                           <w:szCs w:val="20"/>
+                          <w:lang w:val="en-US"/>
                         </w:rPr>
                       </w:pPr>
+                      <w:r>
+                        <w:rPr>
+                          <w:rFonts w:ascii="Courier New" w:hAnsi="Courier New" w:cs="Courier New"/>
+                          <w:sz w:val="20"/>
+                          <w:szCs w:val="20"/>
+                          <w:lang w:val="en-US"/>
+                        </w:rPr>
+                        <w:t xml:space="preserve">    return 0;</w:t>
+                      </w:r>
+                    </w:p>
+                    <w:p>
+                      <w:pPr>
+                        <w:rPr>
+                          <w:rFonts w:ascii="Courier New" w:hAnsi="Courier New" w:cs="Courier New"/>
+                          <w:sz w:val="20"/>
+                          <w:szCs w:val="20"/>
+                        </w:rPr>
+                      </w:pPr>
+                      <w:r>
+                        <w:rPr>
+                          <w:rFonts w:ascii="Courier New" w:hAnsi="Courier New" w:cs="Courier New"/>
+                          <w:sz w:val="20"/>
+                          <w:szCs w:val="20"/>
+                          <w:lang w:val="en-US"/>
+                        </w:rPr>
+                        <w:t>}</w:t>
+                      </w:r>
                     </w:p>
                     <w:p>
                       <w:pPr>
@@ -5085,7 +5965,10 @@
         <w:t>при ввод</w:t>
       </w:r>
       <w:r>
-        <w:t>е матрицы 3 на 3.</w:t>
+        <w:t xml:space="preserve">е </w:t>
+      </w:r>
+      <w:r>
+        <w:t>корректного адреса почты.</w:t>
       </w:r>
     </w:p>
     <w:p>
@@ -5095,14 +5978,11 @@
         <w:jc w:val="center"/>
       </w:pPr>
       <w:r>
-        <w:rPr>
-          <w:noProof/>
-        </w:rPr>
         <w:drawing>
-          <wp:inline distT="0" distB="0" distL="0" distR="0" wp14:anchorId="6197F88D" wp14:editId="5D1E7275">
-            <wp:extent cx="1562318" cy="1638529"/>
-            <wp:effectExtent l="0" t="0" r="0" b="0"/>
-            <wp:docPr id="1731677517" name="Рисунок 1" descr="Изображение выглядит как текст, Шрифт, снимок экрана, число&#10;&#10;Автоматически созданное описание"/>
+          <wp:inline distT="0" distB="0" distL="0" distR="0" wp14:anchorId="0D44F303" wp14:editId="292B6BD8">
+            <wp:extent cx="1705213" cy="419158"/>
+            <wp:effectExtent l="0" t="0" r="9525" b="0"/>
+            <wp:docPr id="3" name="Рисунок 3"/>
             <wp:cNvGraphicFramePr>
               <a:graphicFrameLocks xmlns:a="http://schemas.openxmlformats.org/drawingml/2006/main" noChangeAspect="1"/>
             </wp:cNvGraphicFramePr>
@@ -5110,7 +5990,82 @@
               <a:graphicData uri="http://schemas.openxmlformats.org/drawingml/2006/picture">
                 <pic:pic xmlns:pic="http://schemas.openxmlformats.org/drawingml/2006/picture">
                   <pic:nvPicPr>
-                    <pic:cNvPr id="1731677517" name="Рисунок 1" descr="Изображение выглядит как текст, Шрифт, снимок экрана, число&#10;&#10;Автоматически созданное описание"/>
+                    <pic:cNvPr id="1" name=""/>
+                    <pic:cNvPicPr/>
+                  </pic:nvPicPr>
+                  <pic:blipFill>
+                    <a:blip r:embed="rId10"/>
+                    <a:stretch>
+                      <a:fillRect/>
+                    </a:stretch>
+                  </pic:blipFill>
+                  <pic:spPr>
+                    <a:xfrm>
+                      <a:off x="0" y="0"/>
+                      <a:ext cx="1705213" cy="419158"/>
+                    </a:xfrm>
+                    <a:prstGeom prst="rect">
+                      <a:avLst/>
+                    </a:prstGeom>
+                  </pic:spPr>
+                </pic:pic>
+              </a:graphicData>
+            </a:graphic>
+          </wp:inline>
+        </w:drawing>
+      </w:r>
+    </w:p>
+    <w:p>
+      <w:pPr>
+        <w:pStyle w:val="af1"/>
+      </w:pPr>
+      <w:r>
+        <w:t>Рисунок 4.</w:t>
+      </w:r>
+      <w:r>
+        <w:t>1</w:t>
+      </w:r>
+      <w:r>
+        <w:t xml:space="preserve"> – Пример работы программы – </w:t>
+      </w:r>
+      <w:r>
+        <w:t>корректный адрес почты</w:t>
+      </w:r>
+    </w:p>
+    <w:p>
+      <w:pPr>
+        <w:pStyle w:val="a5"/>
+      </w:pPr>
+      <w:r>
+        <w:t>Пример</w:t>
+      </w:r>
+      <w:r>
+        <w:t xml:space="preserve"> </w:t>
+      </w:r>
+      <w:r>
+        <w:t>неправильного ввода адреса.</w:t>
+      </w:r>
+    </w:p>
+    <w:p>
+      <w:pPr>
+        <w:pStyle w:val="a5"/>
+        <w:ind w:firstLine="0"/>
+        <w:jc w:val="center"/>
+      </w:pPr>
+      <w:r>
+        <w:drawing>
+          <wp:inline distT="0" distB="0" distL="0" distR="0" wp14:anchorId="033940C9" wp14:editId="467707DB">
+            <wp:extent cx="4410691" cy="390580"/>
+            <wp:effectExtent l="0" t="0" r="0" b="9525"/>
+            <wp:docPr id="5" name="Рисунок 5"/>
+            <wp:cNvGraphicFramePr>
+              <a:graphicFrameLocks xmlns:a="http://schemas.openxmlformats.org/drawingml/2006/main" noChangeAspect="1"/>
+            </wp:cNvGraphicFramePr>
+            <a:graphic xmlns:a="http://schemas.openxmlformats.org/drawingml/2006/main">
+              <a:graphicData uri="http://schemas.openxmlformats.org/drawingml/2006/picture">
+                <pic:pic xmlns:pic="http://schemas.openxmlformats.org/drawingml/2006/picture">
+                  <pic:nvPicPr>
+                    <pic:cNvPr id="1" name=""/>
                     <pic:cNvPicPr/>
                   </pic:nvPicPr>
                   <pic:blipFill>
@@ -5122,7 +6077,7 @@
                   <pic:spPr>
                     <a:xfrm>
                       <a:off x="0" y="0"/>
-                      <a:ext cx="1562318" cy="1638529"/>
+                      <a:ext cx="4410691" cy="390580"/>
                     </a:xfrm>
                     <a:prstGeom prst="rect">
                       <a:avLst/>
@@ -5140,17 +6095,25 @@
         <w:pStyle w:val="af1"/>
       </w:pPr>
       <w:r>
-        <w:t xml:space="preserve">Рисунок 4.2 – Пример работы программы – </w:t>
-      </w:r>
-      <w:r>
-        <w:t>матрицы 3 на 3</w:t>
-      </w:r>
-    </w:p>
+        <w:t xml:space="preserve">Рисунок 4.1 – Пример работы программы – </w:t>
+      </w:r>
+      <w:r>
+        <w:t>не</w:t>
+      </w:r>
+      <w:r>
+        <w:t>корректный адрес почты</w:t>
+      </w:r>
+    </w:p>
+    <w:p>
+      <w:pPr>
+        <w:pStyle w:val="af1"/>
+      </w:pPr>
+    </w:p>
+    <w:p/>
     <w:p>
       <w:pPr>
         <w:pStyle w:val="a5"/>
         <w:ind w:firstLine="0"/>
-        <w:jc w:val="center"/>
       </w:pPr>
     </w:p>
     <w:p>
@@ -5180,19 +6143,19 @@
         <w:pStyle w:val="a5"/>
       </w:pPr>
       <w:r>
-        <w:t xml:space="preserve">В ходе выполнения данной практической работы была реализована программа с </w:t>
-      </w:r>
-      <w:r>
-        <w:t>одномерными массивами и циклами</w:t>
-      </w:r>
-      <w:r>
-        <w:t>. Также были приобретены навыки работы с математическими</w:t>
-      </w:r>
-      <w:r>
-        <w:t xml:space="preserve"> и логическими</w:t>
-      </w:r>
-      <w:r>
-        <w:t xml:space="preserve"> выражениями на языке программирования C++.</w:t>
+        <w:t xml:space="preserve">В ходе выполнения данной практической работы была реализована программа </w:t>
+      </w:r>
+      <w:r>
+        <w:t>проверкой адреса электронной почты</w:t>
+      </w:r>
+      <w:r>
+        <w:t>. Также были приобретены навыки работы с</w:t>
+      </w:r>
+      <w:r>
+        <w:t xml:space="preserve">о строчными данными </w:t>
+      </w:r>
+      <w:r>
+        <w:t>на языке программирования C++.</w:t>
       </w:r>
     </w:p>
     <w:p>
@@ -5310,10 +6273,7 @@
         <w:t xml:space="preserve">, 2022. — 104 с. — ISBN 978-5-8149-3498-7. — Текст: электронный // Лань: электронно-библиотечная система. — URL: https://e.lanbook.com/book/343688 (дата обращения: </w:t>
       </w:r>
       <w:r>
-        <w:t>0</w:t>
-      </w:r>
-      <w:r>
-        <w:t>9</w:t>
+        <w:t>23</w:t>
       </w:r>
       <w:r>
         <w:t>.09.2024</w:t>
@@ -5339,10 +6299,7 @@
         <w:t xml:space="preserve">Л.А. Структуры и алгоритмы обработки данных / Л.А. Павлов, Н.В. Первова. — 2-е изд., стер. — Санкт-Петербург: Лань, 2022. — 256 с. — ISBN 978-5-507-44105-1. — Текст: электронный // Лань: электронно-библиотечная система. — URL: https://e.lanbook.com/book/207563 (дата обращения: </w:t>
       </w:r>
       <w:r>
-        <w:t>0</w:t>
-      </w:r>
-      <w:r>
-        <w:t>9</w:t>
+        <w:t>23</w:t>
       </w:r>
       <w:r>
         <w:t>.09.2024</w:t>
@@ -5385,10 +6342,7 @@
         <w:t xml:space="preserve">. — Иваново: ИГЭУ, 2018. — 142 с. — Текст: электронный // Лань: электронно-библиотечная система. — URL: https://e.lanbook.com/book/154576 (дата обращения: </w:t>
       </w:r>
       <w:r>
-        <w:t>0</w:t>
-      </w:r>
-      <w:r>
-        <w:t>9</w:t>
+        <w:t>23</w:t>
       </w:r>
       <w:r>
         <w:t>.09.2024</w:t>

</xml_diff>

<commit_message>
finished algo 4th practice
</commit_message>
<xml_diff>
--- a/Algo_dann_2_curs/doc_4.docx
+++ b/Algo_dann_2_curs/doc_4.docx
@@ -3452,6 +3452,53 @@
           <w:lang w:val="en-US"/>
         </w:rPr>
       </w:pPr>
+      <w:r>
+        <w:rPr>
+          <w:noProof/>
+          <w:lang w:val="en-US"/>
+        </w:rPr>
+        <w:drawing>
+          <wp:inline distT="0" distB="0" distL="0" distR="0" wp14:anchorId="5D3D710D" wp14:editId="0E6B88B5">
+            <wp:extent cx="4819904" cy="7081157"/>
+            <wp:effectExtent l="0" t="0" r="0" b="5715"/>
+            <wp:docPr id="7" name="Рисунок 7"/>
+            <wp:cNvGraphicFramePr>
+              <a:graphicFrameLocks xmlns:a="http://schemas.openxmlformats.org/drawingml/2006/main" noChangeAspect="1"/>
+            </wp:cNvGraphicFramePr>
+            <a:graphic xmlns:a="http://schemas.openxmlformats.org/drawingml/2006/main">
+              <a:graphicData uri="http://schemas.openxmlformats.org/drawingml/2006/picture">
+                <pic:pic xmlns:pic="http://schemas.openxmlformats.org/drawingml/2006/picture">
+                  <pic:nvPicPr>
+                    <pic:cNvPr id="7" name="Рисунок 7"/>
+                    <pic:cNvPicPr/>
+                  </pic:nvPicPr>
+                  <pic:blipFill>
+                    <a:blip r:embed="rId10">
+                      <a:extLst>
+                        <a:ext uri="{28A0092B-C50C-407E-A947-70E740481C1C}">
+                          <a14:useLocalDpi xmlns:a14="http://schemas.microsoft.com/office/drawing/2010/main" val="0"/>
+                        </a:ext>
+                      </a:extLst>
+                    </a:blip>
+                    <a:stretch>
+                      <a:fillRect/>
+                    </a:stretch>
+                  </pic:blipFill>
+                  <pic:spPr>
+                    <a:xfrm>
+                      <a:off x="0" y="0"/>
+                      <a:ext cx="4834707" cy="7102904"/>
+                    </a:xfrm>
+                    <a:prstGeom prst="rect">
+                      <a:avLst/>
+                    </a:prstGeom>
+                  </pic:spPr>
+                </pic:pic>
+              </a:graphicData>
+            </a:graphic>
+          </wp:inline>
+        </w:drawing>
+      </w:r>
     </w:p>
     <w:p>
       <w:pPr>
@@ -5994,7 +6041,7 @@
                     <pic:cNvPicPr/>
                   </pic:nvPicPr>
                   <pic:blipFill>
-                    <a:blip r:embed="rId10"/>
+                    <a:blip r:embed="rId11"/>
                     <a:stretch>
                       <a:fillRect/>
                     </a:stretch>
@@ -6069,7 +6116,7 @@
                     <pic:cNvPicPr/>
                   </pic:nvPicPr>
                   <pic:blipFill>
-                    <a:blip r:embed="rId11"/>
+                    <a:blip r:embed="rId12"/>
                     <a:stretch>
                       <a:fillRect/>
                     </a:stretch>
@@ -6375,7 +6422,7 @@
       </w:pPr>
     </w:p>
     <w:sectPr>
-      <w:footerReference w:type="default" r:id="rId12"/>
+      <w:footerReference w:type="default" r:id="rId13"/>
       <w:pgSz w:w="12240" w:h="15840"/>
       <w:pgMar w:top="1134" w:right="567" w:bottom="1134" w:left="1701" w:header="720" w:footer="720" w:gutter="0"/>
       <w:cols w:space="720"/>

</xml_diff>